<commit_message>
Selecting elements in the DOM
</commit_message>
<xml_diff>
--- a/Notes/Notes - 02 DOM APIs.docx
+++ b/Notes/Notes - 02 DOM APIs.docx
@@ -131,8 +131,6 @@
                               </w:rPr>
                               <w:t>-APIs</w:t>
                             </w:r>
-                            <w:bookmarkStart w:id="0" w:name="_GoBack"/>
-                            <w:bookmarkEnd w:id="0"/>
                           </w:p>
                         </w:txbxContent>
                       </wps:txbx>
@@ -246,8 +244,6 @@
                         </w:rPr>
                         <w:t>-APIs</w:t>
                       </w:r>
-                      <w:bookmarkStart w:id="1" w:name="_GoBack"/>
-                      <w:bookmarkEnd w:id="1"/>
                     </w:p>
                   </w:txbxContent>
                 </v:textbox>
@@ -609,23 +605,122 @@
       <w:pPr>
         <w:pStyle w:val="Heading1"/>
       </w:pPr>
-      <w:bookmarkStart w:id="2" w:name="_Toc26133965"/>
+      <w:bookmarkStart w:id="0" w:name="_Toc26133965"/>
       <w:r>
         <w:lastRenderedPageBreak/>
-        <w:t>JavaScript Popup Boxes</w:t>
-      </w:r>
-      <w:bookmarkEnd w:id="2"/>
+        <w:t>What is DOM?</w:t>
+      </w:r>
+    </w:p>
+    <w:p>
+      <w:r>
+        <w:rPr>
+          <w:noProof/>
+        </w:rPr>
+        <w:drawing>
+          <wp:inline distT="0" distB="0" distL="0" distR="0" wp14:anchorId="4FE734BC" wp14:editId="23512A99">
+            <wp:extent cx="5943600" cy="2873375"/>
+            <wp:effectExtent l="0" t="0" r="0" b="3175"/>
+            <wp:docPr id="1" name="Picture 1"/>
+            <wp:cNvGraphicFramePr>
+              <a:graphicFrameLocks xmlns:a="http://schemas.openxmlformats.org/drawingml/2006/main" noChangeAspect="1"/>
+            </wp:cNvGraphicFramePr>
+            <a:graphic xmlns:a="http://schemas.openxmlformats.org/drawingml/2006/main">
+              <a:graphicData uri="http://schemas.openxmlformats.org/drawingml/2006/picture">
+                <pic:pic xmlns:pic="http://schemas.openxmlformats.org/drawingml/2006/picture">
+                  <pic:nvPicPr>
+                    <pic:cNvPr id="1" name=""/>
+                    <pic:cNvPicPr/>
+                  </pic:nvPicPr>
+                  <pic:blipFill>
+                    <a:blip r:embed="rId8"/>
+                    <a:stretch>
+                      <a:fillRect/>
+                    </a:stretch>
+                  </pic:blipFill>
+                  <pic:spPr>
+                    <a:xfrm>
+                      <a:off x="0" y="0"/>
+                      <a:ext cx="5943600" cy="2873375"/>
+                    </a:xfrm>
+                    <a:prstGeom prst="rect">
+                      <a:avLst/>
+                    </a:prstGeom>
+                  </pic:spPr>
+                </pic:pic>
+              </a:graphicData>
+            </a:graphic>
+          </wp:inline>
+        </w:drawing>
+      </w:r>
+    </w:p>
+    <w:p>
+      <w:pPr>
+        <w:pStyle w:val="Heading1"/>
+      </w:pPr>
+      <w:r>
+        <w:t>Document &amp; Window</w:t>
+      </w:r>
+    </w:p>
+    <w:p>
+      <w:r>
+        <w:rPr>
+          <w:noProof/>
+        </w:rPr>
+        <w:drawing>
+          <wp:inline distT="0" distB="0" distL="0" distR="0" wp14:anchorId="09B1BECA" wp14:editId="0359139D">
+            <wp:extent cx="5943600" cy="2135505"/>
+            <wp:effectExtent l="0" t="0" r="0" b="0"/>
+            <wp:docPr id="2" name="Picture 2"/>
+            <wp:cNvGraphicFramePr>
+              <a:graphicFrameLocks xmlns:a="http://schemas.openxmlformats.org/drawingml/2006/main" noChangeAspect="1"/>
+            </wp:cNvGraphicFramePr>
+            <a:graphic xmlns:a="http://schemas.openxmlformats.org/drawingml/2006/main">
+              <a:graphicData uri="http://schemas.openxmlformats.org/drawingml/2006/picture">
+                <pic:pic xmlns:pic="http://schemas.openxmlformats.org/drawingml/2006/picture">
+                  <pic:nvPicPr>
+                    <pic:cNvPr id="1" name=""/>
+                    <pic:cNvPicPr/>
+                  </pic:nvPicPr>
+                  <pic:blipFill>
+                    <a:blip r:embed="rId9"/>
+                    <a:stretch>
+                      <a:fillRect/>
+                    </a:stretch>
+                  </pic:blipFill>
+                  <pic:spPr>
+                    <a:xfrm>
+                      <a:off x="0" y="0"/>
+                      <a:ext cx="5943600" cy="2135505"/>
+                    </a:xfrm>
+                    <a:prstGeom prst="rect">
+                      <a:avLst/>
+                    </a:prstGeom>
+                  </pic:spPr>
+                </pic:pic>
+              </a:graphicData>
+            </a:graphic>
+          </wp:inline>
+        </w:drawing>
+      </w:r>
+    </w:p>
+    <w:p>
+      <w:r>
+        <w:t xml:space="preserve">Go to </w:t>
+      </w:r>
+      <w:r>
+        <w:t xml:space="preserve">console using the developer tools and type the following to look at both document and window. </w:t>
+      </w:r>
     </w:p>
     <w:p>
       <w:pPr>
         <w:pStyle w:val="ListParagraph"/>
         <w:numPr>
           <w:ilvl w:val="0"/>
-          <w:numId w:val="4"/>
+          <w:numId w:val="9"/>
         </w:numPr>
       </w:pPr>
       <w:r>
-        <w:t>Alert</w:t>
+        <w:t>console.log(document)</w:t>
       </w:r>
     </w:p>
     <w:p>
@@ -633,11 +728,100 @@
         <w:pStyle w:val="ListParagraph"/>
         <w:numPr>
           <w:ilvl w:val="0"/>
-          <w:numId w:val="4"/>
+          <w:numId w:val="9"/>
         </w:numPr>
       </w:pPr>
       <w:r>
-        <w:t>Prompt</w:t>
+        <w:t>window</w:t>
+      </w:r>
+    </w:p>
+    <w:p>
+      <w:pPr>
+        <w:pStyle w:val="ListParagraph"/>
+        <w:numPr>
+          <w:ilvl w:val="1"/>
+          <w:numId w:val="9"/>
+        </w:numPr>
+      </w:pPr>
+      <w:r>
+        <w:t>document is part of the window</w:t>
+      </w:r>
+    </w:p>
+    <w:p>
+      <w:pPr>
+        <w:pStyle w:val="Heading1"/>
+      </w:pPr>
+      <w:r>
+        <w:lastRenderedPageBreak/>
+        <w:t>How’s DOM Created?</w:t>
+      </w:r>
+    </w:p>
+    <w:p>
+      <w:r>
+        <w:rPr>
+          <w:noProof/>
+        </w:rPr>
+        <w:drawing>
+          <wp:inline distT="0" distB="0" distL="0" distR="0" wp14:anchorId="7EF82BC9" wp14:editId="5BF811AF">
+            <wp:extent cx="5943600" cy="3363595"/>
+            <wp:effectExtent l="0" t="0" r="0" b="8255"/>
+            <wp:docPr id="4" name="Picture 4"/>
+            <wp:cNvGraphicFramePr>
+              <a:graphicFrameLocks xmlns:a="http://schemas.openxmlformats.org/drawingml/2006/main" noChangeAspect="1"/>
+            </wp:cNvGraphicFramePr>
+            <a:graphic xmlns:a="http://schemas.openxmlformats.org/drawingml/2006/main">
+              <a:graphicData uri="http://schemas.openxmlformats.org/drawingml/2006/picture">
+                <pic:pic xmlns:pic="http://schemas.openxmlformats.org/drawingml/2006/picture">
+                  <pic:nvPicPr>
+                    <pic:cNvPr id="1" name=""/>
+                    <pic:cNvPicPr/>
+                  </pic:nvPicPr>
+                  <pic:blipFill>
+                    <a:blip r:embed="rId10"/>
+                    <a:stretch>
+                      <a:fillRect/>
+                    </a:stretch>
+                  </pic:blipFill>
+                  <pic:spPr>
+                    <a:xfrm>
+                      <a:off x="0" y="0"/>
+                      <a:ext cx="5943600" cy="3363595"/>
+                    </a:xfrm>
+                    <a:prstGeom prst="rect">
+                      <a:avLst/>
+                    </a:prstGeom>
+                  </pic:spPr>
+                </pic:pic>
+              </a:graphicData>
+            </a:graphic>
+          </wp:inline>
+        </w:drawing>
+      </w:r>
+    </w:p>
+    <w:p>
+      <w:pPr>
+        <w:pStyle w:val="Heading1"/>
+      </w:pPr>
+      <w:bookmarkStart w:id="1" w:name="_Toc26133966"/>
+      <w:r>
+        <w:t>Querying the HTML Elements</w:t>
+      </w:r>
+      <w:bookmarkEnd w:id="1"/>
+    </w:p>
+    <w:p>
+      <w:r>
+        <w:t>View Task 11 for more details</w:t>
+      </w:r>
+    </w:p>
+    <w:p>
+      <w:r>
+        <w:t>W3Schools is the best resource for finding all the way</w:t>
+      </w:r>
+      <w:r>
+        <w:t>s</w:t>
+      </w:r>
+      <w:r>
+        <w:t xml:space="preserve"> an element can be accessed via JavaScript</w:t>
       </w:r>
     </w:p>
     <w:p>
@@ -645,54 +829,15 @@
         <w:pStyle w:val="ListParagraph"/>
         <w:numPr>
           <w:ilvl w:val="0"/>
-          <w:numId w:val="4"/>
+          <w:numId w:val="10"/>
         </w:numPr>
-      </w:pPr>
-      <w:r>
-        <w:t>Confirm</w:t>
-      </w:r>
-    </w:p>
-    <w:p>
-      <w:r>
-        <w:t>Look at following resource for more details:</w:t>
-      </w:r>
-    </w:p>
-    <w:p>
-      <w:hyperlink r:id="rId8" w:history="1">
-        <w:r>
-          <w:rPr>
-            <w:rStyle w:val="Hyperlink"/>
-          </w:rPr>
-          <w:t>https://www.w3schools.com/js/js_popup.asp</w:t>
-        </w:r>
-      </w:hyperlink>
-      <w:r>
-        <w:t xml:space="preserve"> </w:t>
-      </w:r>
-    </w:p>
-    <w:p>
-      <w:pPr>
-        <w:pStyle w:val="Heading1"/>
-      </w:pPr>
-      <w:bookmarkStart w:id="3" w:name="_Toc26133966"/>
-      <w:r>
-        <w:t>Querying the HTML Elements</w:t>
-      </w:r>
-      <w:bookmarkEnd w:id="3"/>
-    </w:p>
-    <w:p>
-      <w:r>
-        <w:t>W3Schools is the best resource for f</w:t>
-      </w:r>
-      <w:r>
-        <w:t>i</w:t>
-      </w:r>
-      <w:r>
-        <w:t>nding all the way an element can be accessed via JavaScript</w:t>
-      </w:r>
-    </w:p>
-    <w:p>
-      <w:hyperlink r:id="rId9" w:history="1">
+        <w:rPr>
+          <w:rStyle w:val="Hyperlink"/>
+          <w:color w:val="auto"/>
+          <w:u w:val="none"/>
+        </w:rPr>
+      </w:pPr>
+      <w:hyperlink r:id="rId11" w:history="1">
         <w:r>
           <w:rPr>
             <w:rStyle w:val="Hyperlink"/>
@@ -702,7 +847,14 @@
       </w:hyperlink>
     </w:p>
     <w:p>
-      <w:hyperlink r:id="rId10" w:history="1">
+      <w:pPr>
+        <w:pStyle w:val="ListParagraph"/>
+        <w:numPr>
+          <w:ilvl w:val="0"/>
+          <w:numId w:val="10"/>
+        </w:numPr>
+      </w:pPr>
+      <w:hyperlink r:id="rId12" w:history="1">
         <w:r>
           <w:rPr>
             <w:rStyle w:val="Hyperlink"/>
@@ -716,12 +868,129 @@
         <w:pStyle w:val="ListParagraph"/>
         <w:numPr>
           <w:ilvl w:val="0"/>
+          <w:numId w:val="10"/>
+        </w:numPr>
+      </w:pPr>
+      <w:hyperlink r:id="rId13" w:history="1">
+        <w:r>
+          <w:rPr>
+            <w:rStyle w:val="Hyperlink"/>
+          </w:rPr>
+          <w:t>https://developer.mozilla.org/en-US/docs/Web/API/Document/querySelector</w:t>
+        </w:r>
+      </w:hyperlink>
+      <w:r>
+        <w:t xml:space="preserve"> </w:t>
+      </w:r>
+    </w:p>
+    <w:p>
+      <w:pPr>
+        <w:pStyle w:val="ListParagraph"/>
+        <w:numPr>
+          <w:ilvl w:val="0"/>
+          <w:numId w:val="10"/>
+        </w:numPr>
+      </w:pPr>
+      <w:hyperlink r:id="rId14" w:history="1">
+        <w:r>
+          <w:rPr>
+            <w:rStyle w:val="Hyperlink"/>
+          </w:rPr>
+          <w:t>https://developer.mozilla.org/en-US/docs/Web/API/Document/getElementById</w:t>
+        </w:r>
+      </w:hyperlink>
+      <w:r>
+        <w:t xml:space="preserve"> </w:t>
+      </w:r>
+    </w:p>
+    <w:p>
+      <w:pPr>
+        <w:pStyle w:val="ListParagraph"/>
+        <w:numPr>
+          <w:ilvl w:val="0"/>
+          <w:numId w:val="10"/>
+        </w:numPr>
+      </w:pPr>
+      <w:hyperlink r:id="rId15" w:history="1">
+        <w:r>
+          <w:rPr>
+            <w:rStyle w:val="Hyperlink"/>
+          </w:rPr>
+          <w:t>https://developer.mozilla.org/en-US/docs/Web/API/Document/querySelectorAll</w:t>
+        </w:r>
+      </w:hyperlink>
+      <w:r>
+        <w:t xml:space="preserve"> </w:t>
+      </w:r>
+    </w:p>
+    <w:p>
+      <w:pPr>
+        <w:pStyle w:val="ListParagraph"/>
+        <w:numPr>
+          <w:ilvl w:val="0"/>
+          <w:numId w:val="10"/>
+        </w:numPr>
+      </w:pPr>
+      <w:hyperlink r:id="rId16" w:history="1">
+        <w:r>
+          <w:rPr>
+            <w:rStyle w:val="Hyperlink"/>
+          </w:rPr>
+          <w:t>https://developer.mozilla.org/en-US/docs/Web/API/Document/getElementsByClassName</w:t>
+        </w:r>
+      </w:hyperlink>
+      <w:r>
+        <w:t xml:space="preserve"> </w:t>
+      </w:r>
+    </w:p>
+    <w:p>
+      <w:pPr>
+        <w:pStyle w:val="ListParagraph"/>
+        <w:numPr>
+          <w:ilvl w:val="0"/>
+          <w:numId w:val="10"/>
+        </w:numPr>
+      </w:pPr>
+      <w:hyperlink r:id="rId17" w:history="1">
+        <w:r>
+          <w:rPr>
+            <w:rStyle w:val="Hyperlink"/>
+          </w:rPr>
+          <w:t>https://developer.mozilla.org/en-US/docs/Web/API/Element/getElementsByTagName</w:t>
+        </w:r>
+      </w:hyperlink>
+      <w:r>
+        <w:t xml:space="preserve"> </w:t>
+      </w:r>
+    </w:p>
+    <w:p>
+      <w:pPr>
+        <w:pStyle w:val="ListParagraph"/>
+        <w:numPr>
+          <w:ilvl w:val="0"/>
+          <w:numId w:val="10"/>
+        </w:numPr>
+      </w:pPr>
+      <w:hyperlink r:id="rId18" w:history="1">
+        <w:r>
+          <w:rPr>
+            <w:rStyle w:val="Hyperlink"/>
+          </w:rPr>
+          <w:t>https://developer.mozilla.org/en-US/docs/Web/API/Document/getElementsByName</w:t>
+        </w:r>
+      </w:hyperlink>
+      <w:r>
+        <w:t xml:space="preserve"> </w:t>
+      </w:r>
+    </w:p>
+    <w:p>
+      <w:pPr>
+        <w:pStyle w:val="ListParagraph"/>
+        <w:numPr>
+          <w:ilvl w:val="0"/>
           <w:numId w:val="4"/>
         </w:numPr>
       </w:pPr>
-      <w:r>
-        <w:t xml:space="preserve">By ID: </w:t>
-      </w:r>
       <w:proofErr w:type="spellStart"/>
       <w:proofErr w:type="gramStart"/>
       <w:r>
@@ -743,13 +1012,432 @@
     </w:p>
     <w:p>
       <w:pPr>
+        <w:pStyle w:val="ListParagraph"/>
+        <w:numPr>
+          <w:ilvl w:val="0"/>
+          <w:numId w:val="4"/>
+        </w:numPr>
+      </w:pPr>
+      <w:proofErr w:type="spellStart"/>
+      <w:proofErr w:type="gramStart"/>
+      <w:r>
+        <w:t>document.getElementBy</w:t>
+      </w:r>
+      <w:r>
+        <w:t>ClassName</w:t>
+      </w:r>
+      <w:proofErr w:type="spellEnd"/>
+      <w:proofErr w:type="gramEnd"/>
+      <w:r>
+        <w:t>('</w:t>
+      </w:r>
+      <w:proofErr w:type="spellStart"/>
+      <w:r>
+        <w:t>someId</w:t>
+      </w:r>
+      <w:proofErr w:type="spellEnd"/>
+      <w:r>
+        <w:t>');</w:t>
+      </w:r>
+    </w:p>
+    <w:p>
+      <w:pPr>
+        <w:pStyle w:val="ListParagraph"/>
+        <w:numPr>
+          <w:ilvl w:val="0"/>
+          <w:numId w:val="4"/>
+        </w:numPr>
+      </w:pPr>
+      <w:proofErr w:type="spellStart"/>
+      <w:proofErr w:type="gramStart"/>
+      <w:r>
+        <w:t>document.getElementsByTagName</w:t>
+      </w:r>
+      <w:proofErr w:type="spellEnd"/>
+      <w:proofErr w:type="gramEnd"/>
+      <w:r>
+        <w:t>('li'); //use for of loop</w:t>
+      </w:r>
+    </w:p>
+    <w:p>
+      <w:pPr>
+        <w:pStyle w:val="ListParagraph"/>
+        <w:numPr>
+          <w:ilvl w:val="0"/>
+          <w:numId w:val="4"/>
+        </w:numPr>
+      </w:pPr>
+      <w:proofErr w:type="spellStart"/>
+      <w:r>
+        <w:t>Query</w:t>
+      </w:r>
+      <w:r>
+        <w:t>Selector</w:t>
+      </w:r>
+      <w:proofErr w:type="spellEnd"/>
+      <w:r>
+        <w:t xml:space="preserve"> </w:t>
+      </w:r>
+    </w:p>
+    <w:p>
+      <w:pPr>
+        <w:pStyle w:val="ListParagraph"/>
+        <w:numPr>
+          <w:ilvl w:val="1"/>
+          <w:numId w:val="4"/>
+        </w:numPr>
+      </w:pPr>
+      <w:r>
+        <w:t xml:space="preserve">by name: </w:t>
+      </w:r>
+      <w:proofErr w:type="gramStart"/>
+      <w:r>
+        <w:t>document.querySelector</w:t>
+      </w:r>
+      <w:proofErr w:type="gramEnd"/>
+      <w:r>
+        <w:t>('input[name="rdoSelection"]:checked').value;</w:t>
+      </w:r>
+    </w:p>
+    <w:p>
+      <w:pPr>
+        <w:pStyle w:val="ListParagraph"/>
+        <w:numPr>
+          <w:ilvl w:val="1"/>
+          <w:numId w:val="4"/>
+        </w:numPr>
+      </w:pPr>
+      <w:proofErr w:type="spellStart"/>
+      <w:proofErr w:type="gramStart"/>
+      <w:r>
+        <w:t>document.querySelector</w:t>
+      </w:r>
+      <w:proofErr w:type="spellEnd"/>
+      <w:proofErr w:type="gramEnd"/>
+      <w:r>
+        <w:t>('</w:t>
+      </w:r>
+      <w:proofErr w:type="spellStart"/>
+      <w:r>
+        <w:t>li:last-of-type</w:t>
+      </w:r>
+      <w:proofErr w:type="spellEnd"/>
+      <w:r>
+        <w:t>');</w:t>
+      </w:r>
+    </w:p>
+    <w:p>
+      <w:pPr>
+        <w:pStyle w:val="ListParagraph"/>
+        <w:numPr>
+          <w:ilvl w:val="1"/>
+          <w:numId w:val="4"/>
+        </w:numPr>
+      </w:pPr>
+      <w:proofErr w:type="spellStart"/>
+      <w:proofErr w:type="gramStart"/>
+      <w:r>
+        <w:t>document.querySelector</w:t>
+      </w:r>
+      <w:proofErr w:type="spellEnd"/>
+      <w:proofErr w:type="gramEnd"/>
+      <w:r>
+        <w:t>('</w:t>
+      </w:r>
+      <w:r>
+        <w:t xml:space="preserve">ul </w:t>
+      </w:r>
+      <w:proofErr w:type="spellStart"/>
+      <w:r>
+        <w:t>li:</w:t>
+      </w:r>
+      <w:r>
+        <w:t>fi</w:t>
+      </w:r>
+      <w:r>
+        <w:t>r</w:t>
+      </w:r>
+      <w:r>
+        <w:t>st</w:t>
+      </w:r>
+      <w:r>
+        <w:t>-of-type</w:t>
+      </w:r>
+      <w:proofErr w:type="spellEnd"/>
+      <w:r>
+        <w:t>');</w:t>
+      </w:r>
+    </w:p>
+    <w:p>
+      <w:pPr>
+        <w:pStyle w:val="ListParagraph"/>
+        <w:numPr>
+          <w:ilvl w:val="1"/>
+          <w:numId w:val="4"/>
+        </w:numPr>
+      </w:pPr>
+      <w:proofErr w:type="spellStart"/>
+      <w:proofErr w:type="gramStart"/>
+      <w:r>
+        <w:t>document.querySelectorAll</w:t>
+      </w:r>
+      <w:proofErr w:type="spellEnd"/>
+      <w:proofErr w:type="gramEnd"/>
+      <w:r>
+        <w:t>('li');</w:t>
+      </w:r>
+    </w:p>
+    <w:p>
+      <w:pPr>
+        <w:pStyle w:val="ListParagraph"/>
+        <w:numPr>
+          <w:ilvl w:val="0"/>
+          <w:numId w:val="4"/>
+        </w:numPr>
+      </w:pPr>
+      <w:proofErr w:type="spellStart"/>
+      <w:proofErr w:type="gramStart"/>
+      <w:r>
+        <w:t>document.body</w:t>
+      </w:r>
+      <w:proofErr w:type="spellEnd"/>
+      <w:proofErr w:type="gramEnd"/>
+      <w:r>
+        <w:t>;</w:t>
+      </w:r>
+    </w:p>
+    <w:p>
+      <w:r>
+        <w:rPr>
+          <w:noProof/>
+        </w:rPr>
+        <w:lastRenderedPageBreak/>
+        <w:drawing>
+          <wp:inline distT="0" distB="0" distL="0" distR="0" wp14:anchorId="614A31E6" wp14:editId="563587F0">
+            <wp:extent cx="5943600" cy="2387600"/>
+            <wp:effectExtent l="0" t="0" r="0" b="0"/>
+            <wp:docPr id="5" name="Picture 5"/>
+            <wp:cNvGraphicFramePr>
+              <a:graphicFrameLocks xmlns:a="http://schemas.openxmlformats.org/drawingml/2006/main" noChangeAspect="1"/>
+            </wp:cNvGraphicFramePr>
+            <a:graphic xmlns:a="http://schemas.openxmlformats.org/drawingml/2006/main">
+              <a:graphicData uri="http://schemas.openxmlformats.org/drawingml/2006/picture">
+                <pic:pic xmlns:pic="http://schemas.openxmlformats.org/drawingml/2006/picture">
+                  <pic:nvPicPr>
+                    <pic:cNvPr id="1" name=""/>
+                    <pic:cNvPicPr/>
+                  </pic:nvPicPr>
+                  <pic:blipFill>
+                    <a:blip r:embed="rId19"/>
+                    <a:stretch>
+                      <a:fillRect/>
+                    </a:stretch>
+                  </pic:blipFill>
+                  <pic:spPr>
+                    <a:xfrm>
+                      <a:off x="0" y="0"/>
+                      <a:ext cx="5943600" cy="2387600"/>
+                    </a:xfrm>
+                    <a:prstGeom prst="rect">
+                      <a:avLst/>
+                    </a:prstGeom>
+                  </pic:spPr>
+                </pic:pic>
+              </a:graphicData>
+            </a:graphic>
+          </wp:inline>
+        </w:drawing>
+      </w:r>
+    </w:p>
+    <w:p>
+      <w:pPr>
         <w:pStyle w:val="Heading1"/>
       </w:pPr>
-      <w:bookmarkStart w:id="4" w:name="_Toc26133967"/>
+      <w:r>
+        <w:t>Nodes and Elements</w:t>
+      </w:r>
+    </w:p>
+    <w:p>
+      <w:r>
+        <w:rPr>
+          <w:noProof/>
+        </w:rPr>
+        <w:drawing>
+          <wp:inline distT="0" distB="0" distL="0" distR="0" wp14:anchorId="36077D26" wp14:editId="2FEAF7BA">
+            <wp:extent cx="5943600" cy="2910840"/>
+            <wp:effectExtent l="0" t="0" r="0" b="3810"/>
+            <wp:docPr id="6" name="Picture 6"/>
+            <wp:cNvGraphicFramePr>
+              <a:graphicFrameLocks xmlns:a="http://schemas.openxmlformats.org/drawingml/2006/main" noChangeAspect="1"/>
+            </wp:cNvGraphicFramePr>
+            <a:graphic xmlns:a="http://schemas.openxmlformats.org/drawingml/2006/main">
+              <a:graphicData uri="http://schemas.openxmlformats.org/drawingml/2006/picture">
+                <pic:pic xmlns:pic="http://schemas.openxmlformats.org/drawingml/2006/picture">
+                  <pic:nvPicPr>
+                    <pic:cNvPr id="1" name=""/>
+                    <pic:cNvPicPr/>
+                  </pic:nvPicPr>
+                  <pic:blipFill>
+                    <a:blip r:embed="rId20"/>
+                    <a:stretch>
+                      <a:fillRect/>
+                    </a:stretch>
+                  </pic:blipFill>
+                  <pic:spPr>
+                    <a:xfrm>
+                      <a:off x="0" y="0"/>
+                      <a:ext cx="5943600" cy="2910840"/>
+                    </a:xfrm>
+                    <a:prstGeom prst="rect">
+                      <a:avLst/>
+                    </a:prstGeom>
+                  </pic:spPr>
+                </pic:pic>
+              </a:graphicData>
+            </a:graphic>
+          </wp:inline>
+        </w:drawing>
+      </w:r>
+    </w:p>
+    <w:p>
+      <w:pPr>
+        <w:pStyle w:val="Heading1"/>
+      </w:pPr>
+      <w:r>
+        <w:lastRenderedPageBreak/>
+        <w:t>Evaluating &amp; Manipulating Elements</w:t>
+      </w:r>
+    </w:p>
+    <w:p>
+      <w:r>
+        <w:rPr>
+          <w:noProof/>
+        </w:rPr>
+        <w:drawing>
+          <wp:inline distT="0" distB="0" distL="0" distR="0" wp14:anchorId="1A604569" wp14:editId="2C5D2CC0">
+            <wp:extent cx="4905375" cy="2619375"/>
+            <wp:effectExtent l="0" t="0" r="9525" b="9525"/>
+            <wp:docPr id="7" name="Picture 7"/>
+            <wp:cNvGraphicFramePr>
+              <a:graphicFrameLocks xmlns:a="http://schemas.openxmlformats.org/drawingml/2006/main" noChangeAspect="1"/>
+            </wp:cNvGraphicFramePr>
+            <a:graphic xmlns:a="http://schemas.openxmlformats.org/drawingml/2006/main">
+              <a:graphicData uri="http://schemas.openxmlformats.org/drawingml/2006/picture">
+                <pic:pic xmlns:pic="http://schemas.openxmlformats.org/drawingml/2006/picture">
+                  <pic:nvPicPr>
+                    <pic:cNvPr id="1" name=""/>
+                    <pic:cNvPicPr/>
+                  </pic:nvPicPr>
+                  <pic:blipFill>
+                    <a:blip r:embed="rId21"/>
+                    <a:stretch>
+                      <a:fillRect/>
+                    </a:stretch>
+                  </pic:blipFill>
+                  <pic:spPr>
+                    <a:xfrm>
+                      <a:off x="0" y="0"/>
+                      <a:ext cx="4905375" cy="2619375"/>
+                    </a:xfrm>
+                    <a:prstGeom prst="rect">
+                      <a:avLst/>
+                    </a:prstGeom>
+                  </pic:spPr>
+                </pic:pic>
+              </a:graphicData>
+            </a:graphic>
+          </wp:inline>
+        </w:drawing>
+      </w:r>
+    </w:p>
+    <w:p/>
+    <w:p>
+      <w:pPr>
+        <w:pStyle w:val="Heading1"/>
+      </w:pPr>
+      <w:r>
+        <w:t>JavaScript Popup Boxes</w:t>
+      </w:r>
+      <w:bookmarkEnd w:id="0"/>
+    </w:p>
+    <w:p>
+      <w:pPr>
+        <w:pStyle w:val="ListParagraph"/>
+        <w:numPr>
+          <w:ilvl w:val="0"/>
+          <w:numId w:val="4"/>
+        </w:numPr>
+      </w:pPr>
+      <w:r>
+        <w:t>Alert</w:t>
+      </w:r>
+    </w:p>
+    <w:p>
+      <w:pPr>
+        <w:pStyle w:val="ListParagraph"/>
+        <w:numPr>
+          <w:ilvl w:val="0"/>
+          <w:numId w:val="4"/>
+        </w:numPr>
+      </w:pPr>
+      <w:r>
+        <w:t>Prompt</w:t>
+      </w:r>
+    </w:p>
+    <w:p>
+      <w:pPr>
+        <w:pStyle w:val="ListParagraph"/>
+        <w:numPr>
+          <w:ilvl w:val="0"/>
+          <w:numId w:val="4"/>
+        </w:numPr>
+      </w:pPr>
+      <w:r>
+        <w:t>Confirm</w:t>
+      </w:r>
+    </w:p>
+    <w:p>
+      <w:r>
+        <w:t>Look at following resource for more details:</w:t>
+      </w:r>
+    </w:p>
+    <w:p>
+      <w:r>
+        <w:fldChar w:fldCharType="begin"/>
+      </w:r>
+      <w:r>
+        <w:instrText xml:space="preserve"> HYPERLINK "https://www.w3schools.com/js/js_popup.asp" </w:instrText>
+      </w:r>
+      <w:r>
+        <w:fldChar w:fldCharType="separate"/>
+      </w:r>
+      <w:r>
+        <w:rPr>
+          <w:rStyle w:val="Hyperlink"/>
+        </w:rPr>
+        <w:t>https://www.w3schools.com/js/js_popup.asp</w:t>
+      </w:r>
+      <w:r>
+        <w:rPr>
+          <w:rStyle w:val="Hyperlink"/>
+        </w:rPr>
+        <w:fldChar w:fldCharType="end"/>
+      </w:r>
+      <w:r>
+        <w:t xml:space="preserve"> </w:t>
+      </w:r>
+      <w:bookmarkStart w:id="2" w:name="_GoBack"/>
+      <w:bookmarkEnd w:id="2"/>
+    </w:p>
+    <w:p>
+      <w:pPr>
+        <w:pStyle w:val="Heading1"/>
+      </w:pPr>
+      <w:bookmarkStart w:id="3" w:name="_Toc26133967"/>
       <w:r>
         <w:t>Event Listeners – Add/Remove</w:t>
       </w:r>
-      <w:bookmarkEnd w:id="4"/>
+      <w:bookmarkEnd w:id="3"/>
     </w:p>
     <w:p>
       <w:r>
@@ -757,7 +1445,7 @@
       </w:r>
     </w:p>
     <w:p>
-      <w:hyperlink r:id="rId11" w:history="1">
+      <w:hyperlink r:id="rId22" w:history="1">
         <w:r>
           <w:rPr>
             <w:rStyle w:val="Hyperlink"/>
@@ -979,6 +1667,7 @@
     </w:p>
     <w:p>
       <w:r>
+        <w:lastRenderedPageBreak/>
         <w:t xml:space="preserve">And to remove the listener, use </w:t>
       </w:r>
     </w:p>
@@ -1037,11 +1726,11 @@
       <w:pPr>
         <w:pStyle w:val="Heading2"/>
       </w:pPr>
-      <w:bookmarkStart w:id="5" w:name="_Toc26133968"/>
+      <w:bookmarkStart w:id="4" w:name="_Toc26133968"/>
       <w:r>
         <w:t>Events</w:t>
       </w:r>
-      <w:bookmarkEnd w:id="5"/>
+      <w:bookmarkEnd w:id="4"/>
     </w:p>
     <w:p>
       <w:r>
@@ -1057,7 +1746,7 @@
       </w:r>
     </w:p>
     <w:p>
-      <w:hyperlink r:id="rId12" w:history="1">
+      <w:hyperlink r:id="rId23" w:history="1">
         <w:r>
           <w:rPr>
             <w:rStyle w:val="Hyperlink"/>
@@ -1067,7 +1756,7 @@
       </w:hyperlink>
     </w:p>
     <w:sectPr>
-      <w:footerReference w:type="default" r:id="rId13"/>
+      <w:footerReference w:type="default" r:id="rId24"/>
       <w:pgSz w:w="12240" w:h="15840"/>
       <w:pgMar w:top="1440" w:right="1440" w:bottom="1440" w:left="1440" w:header="708" w:footer="708" w:gutter="0"/>
       <w:cols w:space="708"/>
@@ -1623,6 +2312,204 @@
     </w:lvl>
   </w:abstractNum>
   <w:abstractNum w:abstractNumId="3" w15:restartNumberingAfterBreak="0">
+    <w:nsid w:val="367F6477"/>
+    <w:multiLevelType w:val="hybridMultilevel"/>
+    <w:tmpl w:val="374849E6"/>
+    <w:lvl w:ilvl="0" w:tplc="3482E308">
+      <w:numFmt w:val="bullet"/>
+      <w:lvlText w:val=""/>
+      <w:lvlJc w:val="left"/>
+      <w:pPr>
+        <w:ind w:left="720" w:hanging="360"/>
+      </w:pPr>
+      <w:rPr>
+        <w:rFonts w:ascii="Symbol" w:eastAsiaTheme="minorHAnsi" w:hAnsi="Symbol" w:cstheme="minorBidi" w:hint="default"/>
+      </w:rPr>
+    </w:lvl>
+    <w:lvl w:ilvl="1" w:tplc="10090003">
+      <w:start w:val="1"/>
+      <w:numFmt w:val="bullet"/>
+      <w:lvlText w:val="o"/>
+      <w:lvlJc w:val="left"/>
+      <w:pPr>
+        <w:ind w:left="1440" w:hanging="360"/>
+      </w:pPr>
+      <w:rPr>
+        <w:rFonts w:ascii="Courier New" w:hAnsi="Courier New" w:cs="Courier New" w:hint="default"/>
+      </w:rPr>
+    </w:lvl>
+    <w:lvl w:ilvl="2" w:tplc="10090005" w:tentative="1">
+      <w:start w:val="1"/>
+      <w:numFmt w:val="bullet"/>
+      <w:lvlText w:val=""/>
+      <w:lvlJc w:val="left"/>
+      <w:pPr>
+        <w:ind w:left="2160" w:hanging="360"/>
+      </w:pPr>
+      <w:rPr>
+        <w:rFonts w:ascii="Wingdings" w:hAnsi="Wingdings" w:hint="default"/>
+      </w:rPr>
+    </w:lvl>
+    <w:lvl w:ilvl="3" w:tplc="10090001" w:tentative="1">
+      <w:start w:val="1"/>
+      <w:numFmt w:val="bullet"/>
+      <w:lvlText w:val=""/>
+      <w:lvlJc w:val="left"/>
+      <w:pPr>
+        <w:ind w:left="2880" w:hanging="360"/>
+      </w:pPr>
+      <w:rPr>
+        <w:rFonts w:ascii="Symbol" w:hAnsi="Symbol" w:hint="default"/>
+      </w:rPr>
+    </w:lvl>
+    <w:lvl w:ilvl="4" w:tplc="10090003" w:tentative="1">
+      <w:start w:val="1"/>
+      <w:numFmt w:val="bullet"/>
+      <w:lvlText w:val="o"/>
+      <w:lvlJc w:val="left"/>
+      <w:pPr>
+        <w:ind w:left="3600" w:hanging="360"/>
+      </w:pPr>
+      <w:rPr>
+        <w:rFonts w:ascii="Courier New" w:hAnsi="Courier New" w:cs="Courier New" w:hint="default"/>
+      </w:rPr>
+    </w:lvl>
+    <w:lvl w:ilvl="5" w:tplc="10090005" w:tentative="1">
+      <w:start w:val="1"/>
+      <w:numFmt w:val="bullet"/>
+      <w:lvlText w:val=""/>
+      <w:lvlJc w:val="left"/>
+      <w:pPr>
+        <w:ind w:left="4320" w:hanging="360"/>
+      </w:pPr>
+      <w:rPr>
+        <w:rFonts w:ascii="Wingdings" w:hAnsi="Wingdings" w:hint="default"/>
+      </w:rPr>
+    </w:lvl>
+    <w:lvl w:ilvl="6" w:tplc="10090001" w:tentative="1">
+      <w:start w:val="1"/>
+      <w:numFmt w:val="bullet"/>
+      <w:lvlText w:val=""/>
+      <w:lvlJc w:val="left"/>
+      <w:pPr>
+        <w:ind w:left="5040" w:hanging="360"/>
+      </w:pPr>
+      <w:rPr>
+        <w:rFonts w:ascii="Symbol" w:hAnsi="Symbol" w:hint="default"/>
+      </w:rPr>
+    </w:lvl>
+    <w:lvl w:ilvl="7" w:tplc="10090003" w:tentative="1">
+      <w:start w:val="1"/>
+      <w:numFmt w:val="bullet"/>
+      <w:lvlText w:val="o"/>
+      <w:lvlJc w:val="left"/>
+      <w:pPr>
+        <w:ind w:left="5760" w:hanging="360"/>
+      </w:pPr>
+      <w:rPr>
+        <w:rFonts w:ascii="Courier New" w:hAnsi="Courier New" w:cs="Courier New" w:hint="default"/>
+      </w:rPr>
+    </w:lvl>
+    <w:lvl w:ilvl="8" w:tplc="10090005" w:tentative="1">
+      <w:start w:val="1"/>
+      <w:numFmt w:val="bullet"/>
+      <w:lvlText w:val=""/>
+      <w:lvlJc w:val="left"/>
+      <w:pPr>
+        <w:ind w:left="6480" w:hanging="360"/>
+      </w:pPr>
+      <w:rPr>
+        <w:rFonts w:ascii="Wingdings" w:hAnsi="Wingdings" w:hint="default"/>
+      </w:rPr>
+    </w:lvl>
+  </w:abstractNum>
+  <w:abstractNum w:abstractNumId="4" w15:restartNumberingAfterBreak="0">
+    <w:nsid w:val="423952DA"/>
+    <w:multiLevelType w:val="hybridMultilevel"/>
+    <w:tmpl w:val="614274C6"/>
+    <w:lvl w:ilvl="0" w:tplc="1009000F">
+      <w:start w:val="1"/>
+      <w:numFmt w:val="decimal"/>
+      <w:lvlText w:val="%1."/>
+      <w:lvlJc w:val="left"/>
+      <w:pPr>
+        <w:ind w:left="720" w:hanging="360"/>
+      </w:pPr>
+    </w:lvl>
+    <w:lvl w:ilvl="1" w:tplc="10090019" w:tentative="1">
+      <w:start w:val="1"/>
+      <w:numFmt w:val="lowerLetter"/>
+      <w:lvlText w:val="%2."/>
+      <w:lvlJc w:val="left"/>
+      <w:pPr>
+        <w:ind w:left="1440" w:hanging="360"/>
+      </w:pPr>
+    </w:lvl>
+    <w:lvl w:ilvl="2" w:tplc="1009001B" w:tentative="1">
+      <w:start w:val="1"/>
+      <w:numFmt w:val="lowerRoman"/>
+      <w:lvlText w:val="%3."/>
+      <w:lvlJc w:val="right"/>
+      <w:pPr>
+        <w:ind w:left="2160" w:hanging="180"/>
+      </w:pPr>
+    </w:lvl>
+    <w:lvl w:ilvl="3" w:tplc="1009000F" w:tentative="1">
+      <w:start w:val="1"/>
+      <w:numFmt w:val="decimal"/>
+      <w:lvlText w:val="%4."/>
+      <w:lvlJc w:val="left"/>
+      <w:pPr>
+        <w:ind w:left="2880" w:hanging="360"/>
+      </w:pPr>
+    </w:lvl>
+    <w:lvl w:ilvl="4" w:tplc="10090019" w:tentative="1">
+      <w:start w:val="1"/>
+      <w:numFmt w:val="lowerLetter"/>
+      <w:lvlText w:val="%5."/>
+      <w:lvlJc w:val="left"/>
+      <w:pPr>
+        <w:ind w:left="3600" w:hanging="360"/>
+      </w:pPr>
+    </w:lvl>
+    <w:lvl w:ilvl="5" w:tplc="1009001B" w:tentative="1">
+      <w:start w:val="1"/>
+      <w:numFmt w:val="lowerRoman"/>
+      <w:lvlText w:val="%6."/>
+      <w:lvlJc w:val="right"/>
+      <w:pPr>
+        <w:ind w:left="4320" w:hanging="180"/>
+      </w:pPr>
+    </w:lvl>
+    <w:lvl w:ilvl="6" w:tplc="1009000F" w:tentative="1">
+      <w:start w:val="1"/>
+      <w:numFmt w:val="decimal"/>
+      <w:lvlText w:val="%7."/>
+      <w:lvlJc w:val="left"/>
+      <w:pPr>
+        <w:ind w:left="5040" w:hanging="360"/>
+      </w:pPr>
+    </w:lvl>
+    <w:lvl w:ilvl="7" w:tplc="10090019" w:tentative="1">
+      <w:start w:val="1"/>
+      <w:numFmt w:val="lowerLetter"/>
+      <w:lvlText w:val="%8."/>
+      <w:lvlJc w:val="left"/>
+      <w:pPr>
+        <w:ind w:left="5760" w:hanging="360"/>
+      </w:pPr>
+    </w:lvl>
+    <w:lvl w:ilvl="8" w:tplc="1009001B" w:tentative="1">
+      <w:start w:val="1"/>
+      <w:numFmt w:val="lowerRoman"/>
+      <w:lvlText w:val="%9."/>
+      <w:lvlJc w:val="right"/>
+      <w:pPr>
+        <w:ind w:left="6480" w:hanging="180"/>
+      </w:pPr>
+    </w:lvl>
+  </w:abstractNum>
+  <w:abstractNum w:abstractNumId="5" w15:restartNumberingAfterBreak="0">
     <w:nsid w:val="4242222A"/>
     <w:multiLevelType w:val="hybridMultilevel"/>
     <w:tmpl w:val="A050891C"/>
@@ -1735,7 +2622,7 @@
       </w:rPr>
     </w:lvl>
   </w:abstractNum>
-  <w:abstractNum w:abstractNumId="4" w15:restartNumberingAfterBreak="0">
+  <w:abstractNum w:abstractNumId="6" w15:restartNumberingAfterBreak="0">
     <w:nsid w:val="4834286A"/>
     <w:multiLevelType w:val="hybridMultilevel"/>
     <w:tmpl w:val="FA2C2828"/>
@@ -1847,7 +2734,7 @@
       </w:rPr>
     </w:lvl>
   </w:abstractNum>
-  <w:abstractNum w:abstractNumId="5" w15:restartNumberingAfterBreak="0">
+  <w:abstractNum w:abstractNumId="7" w15:restartNumberingAfterBreak="0">
     <w:nsid w:val="5CAA2A8B"/>
     <w:multiLevelType w:val="hybridMultilevel"/>
     <w:tmpl w:val="57DE326E"/>
@@ -1960,7 +2847,7 @@
       </w:rPr>
     </w:lvl>
   </w:abstractNum>
-  <w:abstractNum w:abstractNumId="6" w15:restartNumberingAfterBreak="0">
+  <w:abstractNum w:abstractNumId="8" w15:restartNumberingAfterBreak="0">
     <w:nsid w:val="61D315F5"/>
     <w:multiLevelType w:val="hybridMultilevel"/>
     <w:tmpl w:val="12F6AA26"/>
@@ -2073,7 +2960,7 @@
       </w:rPr>
     </w:lvl>
   </w:abstractNum>
-  <w:abstractNum w:abstractNumId="7" w15:restartNumberingAfterBreak="0">
+  <w:abstractNum w:abstractNumId="9" w15:restartNumberingAfterBreak="0">
     <w:nsid w:val="795624DA"/>
     <w:multiLevelType w:val="hybridMultilevel"/>
     <w:tmpl w:val="E1B0AAB0"/>
@@ -2166,25 +3053,31 @@
     <w:abstractNumId w:val="2"/>
   </w:num>
   <w:num w:numId="2">
-    <w:abstractNumId w:val="4"/>
+    <w:abstractNumId w:val="6"/>
   </w:num>
   <w:num w:numId="3">
-    <w:abstractNumId w:val="6"/>
+    <w:abstractNumId w:val="8"/>
   </w:num>
   <w:num w:numId="4">
     <w:abstractNumId w:val="1"/>
   </w:num>
   <w:num w:numId="5">
+    <w:abstractNumId w:val="7"/>
+  </w:num>
+  <w:num w:numId="6">
     <w:abstractNumId w:val="5"/>
   </w:num>
-  <w:num w:numId="6">
-    <w:abstractNumId w:val="3"/>
-  </w:num>
   <w:num w:numId="7">
-    <w:abstractNumId w:val="7"/>
+    <w:abstractNumId w:val="9"/>
   </w:num>
   <w:num w:numId="8">
     <w:abstractNumId w:val="0"/>
+  </w:num>
+  <w:num w:numId="9">
+    <w:abstractNumId w:val="3"/>
+  </w:num>
+  <w:num w:numId="10">
+    <w:abstractNumId w:val="4"/>
   </w:num>
 </w:numbering>
 </file>
@@ -3233,7 +4126,7 @@
 </file>
 
 <file path=customXml/itemProps1.xml><?xml version="1.0" encoding="utf-8"?>
-<ds:datastoreItem xmlns:ds="http://schemas.openxmlformats.org/officeDocument/2006/customXml" ds:itemID="{812F993F-EBAF-41B5-AC8B-7B62799A32CC}">
+<ds:datastoreItem xmlns:ds="http://schemas.openxmlformats.org/officeDocument/2006/customXml" ds:itemID="{30827ED7-8A5E-4CB3-A704-7AF2B46B74F7}">
   <ds:schemaRefs>
     <ds:schemaRef ds:uri="http://schemas.openxmlformats.org/officeDocument/2006/bibliography"/>
   </ds:schemaRefs>

</xml_diff>

<commit_message>
Additional examples with setTimeout applied to selecting elements in the dom
</commit_message>
<xml_diff>
--- a/Notes/Notes - 02 DOM APIs.docx
+++ b/Notes/Notes - 02 DOM APIs.docx
@@ -309,13 +309,13 @@
           <w:r>
             <w:fldChar w:fldCharType="separate"/>
           </w:r>
-          <w:hyperlink w:anchor="_Toc26133965" w:history="1">
+          <w:hyperlink w:anchor="_Toc26695934" w:history="1">
             <w:r>
               <w:rPr>
                 <w:rStyle w:val="Hyperlink"/>
                 <w:noProof/>
               </w:rPr>
-              <w:t>JavaScript Popup Boxes</w:t>
+              <w:t>What is DOM?</w:t>
             </w:r>
             <w:r>
               <w:rPr>
@@ -336,7 +336,7 @@
                 <w:noProof/>
                 <w:webHidden/>
               </w:rPr>
-              <w:instrText xml:space="preserve"> PAGEREF _Toc26133965 \h </w:instrText>
+              <w:instrText xml:space="preserve"> PAGEREF _Toc26695934 \h </w:instrText>
             </w:r>
             <w:r>
               <w:rPr>
@@ -379,13 +379,13 @@
               <w:lang w:eastAsia="en-CA"/>
             </w:rPr>
           </w:pPr>
-          <w:hyperlink w:anchor="_Toc26133966" w:history="1">
+          <w:hyperlink w:anchor="_Toc26695935" w:history="1">
             <w:r>
               <w:rPr>
                 <w:rStyle w:val="Hyperlink"/>
                 <w:noProof/>
               </w:rPr>
-              <w:t>Querying the HTML Elements</w:t>
+              <w:t>Document &amp; Window</w:t>
             </w:r>
             <w:r>
               <w:rPr>
@@ -406,7 +406,7 @@
                 <w:noProof/>
                 <w:webHidden/>
               </w:rPr>
-              <w:instrText xml:space="preserve"> PAGEREF _Toc26133966 \h </w:instrText>
+              <w:instrText xml:space="preserve"> PAGEREF _Toc26695935 \h </w:instrText>
             </w:r>
             <w:r>
               <w:rPr>
@@ -449,12 +449,362 @@
               <w:lang w:eastAsia="en-CA"/>
             </w:rPr>
           </w:pPr>
-          <w:hyperlink w:anchor="_Toc26133967" w:history="1">
+          <w:hyperlink w:anchor="_Toc26695936" w:history="1">
             <w:r>
               <w:rPr>
                 <w:rStyle w:val="Hyperlink"/>
                 <w:noProof/>
               </w:rPr>
+              <w:t>How’s DOM Created?</w:t>
+            </w:r>
+            <w:r>
+              <w:rPr>
+                <w:noProof/>
+                <w:webHidden/>
+              </w:rPr>
+              <w:tab/>
+            </w:r>
+            <w:r>
+              <w:rPr>
+                <w:noProof/>
+                <w:webHidden/>
+              </w:rPr>
+              <w:fldChar w:fldCharType="begin"/>
+            </w:r>
+            <w:r>
+              <w:rPr>
+                <w:noProof/>
+                <w:webHidden/>
+              </w:rPr>
+              <w:instrText xml:space="preserve"> PAGEREF _Toc26695936 \h </w:instrText>
+            </w:r>
+            <w:r>
+              <w:rPr>
+                <w:noProof/>
+                <w:webHidden/>
+              </w:rPr>
+            </w:r>
+            <w:r>
+              <w:rPr>
+                <w:noProof/>
+                <w:webHidden/>
+              </w:rPr>
+              <w:fldChar w:fldCharType="separate"/>
+            </w:r>
+            <w:r>
+              <w:rPr>
+                <w:noProof/>
+                <w:webHidden/>
+              </w:rPr>
+              <w:t>3</w:t>
+            </w:r>
+            <w:r>
+              <w:rPr>
+                <w:noProof/>
+                <w:webHidden/>
+              </w:rPr>
+              <w:fldChar w:fldCharType="end"/>
+            </w:r>
+          </w:hyperlink>
+        </w:p>
+        <w:p>
+          <w:pPr>
+            <w:pStyle w:val="TOC1"/>
+            <w:tabs>
+              <w:tab w:val="right" w:leader="dot" w:pos="9350"/>
+            </w:tabs>
+            <w:rPr>
+              <w:rFonts w:eastAsiaTheme="minorEastAsia"/>
+              <w:noProof/>
+              <w:lang w:eastAsia="en-CA"/>
+            </w:rPr>
+          </w:pPr>
+          <w:hyperlink w:anchor="_Toc26695937" w:history="1">
+            <w:r>
+              <w:rPr>
+                <w:rStyle w:val="Hyperlink"/>
+                <w:noProof/>
+              </w:rPr>
+              <w:t>Querying the HTML Elements</w:t>
+            </w:r>
+            <w:r>
+              <w:rPr>
+                <w:noProof/>
+                <w:webHidden/>
+              </w:rPr>
+              <w:tab/>
+            </w:r>
+            <w:r>
+              <w:rPr>
+                <w:noProof/>
+                <w:webHidden/>
+              </w:rPr>
+              <w:fldChar w:fldCharType="begin"/>
+            </w:r>
+            <w:r>
+              <w:rPr>
+                <w:noProof/>
+                <w:webHidden/>
+              </w:rPr>
+              <w:instrText xml:space="preserve"> PAGEREF _Toc26695937 \h </w:instrText>
+            </w:r>
+            <w:r>
+              <w:rPr>
+                <w:noProof/>
+                <w:webHidden/>
+              </w:rPr>
+            </w:r>
+            <w:r>
+              <w:rPr>
+                <w:noProof/>
+                <w:webHidden/>
+              </w:rPr>
+              <w:fldChar w:fldCharType="separate"/>
+            </w:r>
+            <w:r>
+              <w:rPr>
+                <w:noProof/>
+                <w:webHidden/>
+              </w:rPr>
+              <w:t>3</w:t>
+            </w:r>
+            <w:r>
+              <w:rPr>
+                <w:noProof/>
+                <w:webHidden/>
+              </w:rPr>
+              <w:fldChar w:fldCharType="end"/>
+            </w:r>
+          </w:hyperlink>
+        </w:p>
+        <w:p>
+          <w:pPr>
+            <w:pStyle w:val="TOC1"/>
+            <w:tabs>
+              <w:tab w:val="right" w:leader="dot" w:pos="9350"/>
+            </w:tabs>
+            <w:rPr>
+              <w:rFonts w:eastAsiaTheme="minorEastAsia"/>
+              <w:noProof/>
+              <w:lang w:eastAsia="en-CA"/>
+            </w:rPr>
+          </w:pPr>
+          <w:hyperlink w:anchor="_Toc26695938" w:history="1">
+            <w:r>
+              <w:rPr>
+                <w:rStyle w:val="Hyperlink"/>
+                <w:noProof/>
+              </w:rPr>
+              <w:t>Nodes and Elements</w:t>
+            </w:r>
+            <w:r>
+              <w:rPr>
+                <w:noProof/>
+                <w:webHidden/>
+              </w:rPr>
+              <w:tab/>
+            </w:r>
+            <w:r>
+              <w:rPr>
+                <w:noProof/>
+                <w:webHidden/>
+              </w:rPr>
+              <w:fldChar w:fldCharType="begin"/>
+            </w:r>
+            <w:r>
+              <w:rPr>
+                <w:noProof/>
+                <w:webHidden/>
+              </w:rPr>
+              <w:instrText xml:space="preserve"> PAGEREF _Toc26695938 \h </w:instrText>
+            </w:r>
+            <w:r>
+              <w:rPr>
+                <w:noProof/>
+                <w:webHidden/>
+              </w:rPr>
+            </w:r>
+            <w:r>
+              <w:rPr>
+                <w:noProof/>
+                <w:webHidden/>
+              </w:rPr>
+              <w:fldChar w:fldCharType="separate"/>
+            </w:r>
+            <w:r>
+              <w:rPr>
+                <w:noProof/>
+                <w:webHidden/>
+              </w:rPr>
+              <w:t>4</w:t>
+            </w:r>
+            <w:r>
+              <w:rPr>
+                <w:noProof/>
+                <w:webHidden/>
+              </w:rPr>
+              <w:fldChar w:fldCharType="end"/>
+            </w:r>
+          </w:hyperlink>
+        </w:p>
+        <w:p>
+          <w:pPr>
+            <w:pStyle w:val="TOC1"/>
+            <w:tabs>
+              <w:tab w:val="right" w:leader="dot" w:pos="9350"/>
+            </w:tabs>
+            <w:rPr>
+              <w:rFonts w:eastAsiaTheme="minorEastAsia"/>
+              <w:noProof/>
+              <w:lang w:eastAsia="en-CA"/>
+            </w:rPr>
+          </w:pPr>
+          <w:hyperlink w:anchor="_Toc26695939" w:history="1">
+            <w:r>
+              <w:rPr>
+                <w:rStyle w:val="Hyperlink"/>
+                <w:noProof/>
+              </w:rPr>
+              <w:t>Evaluating &amp; Manipulating Elements</w:t>
+            </w:r>
+            <w:r>
+              <w:rPr>
+                <w:noProof/>
+                <w:webHidden/>
+              </w:rPr>
+              <w:tab/>
+            </w:r>
+            <w:r>
+              <w:rPr>
+                <w:noProof/>
+                <w:webHidden/>
+              </w:rPr>
+              <w:fldChar w:fldCharType="begin"/>
+            </w:r>
+            <w:r>
+              <w:rPr>
+                <w:noProof/>
+                <w:webHidden/>
+              </w:rPr>
+              <w:instrText xml:space="preserve"> PAGEREF _Toc26695939 \h </w:instrText>
+            </w:r>
+            <w:r>
+              <w:rPr>
+                <w:noProof/>
+                <w:webHidden/>
+              </w:rPr>
+            </w:r>
+            <w:r>
+              <w:rPr>
+                <w:noProof/>
+                <w:webHidden/>
+              </w:rPr>
+              <w:fldChar w:fldCharType="separate"/>
+            </w:r>
+            <w:r>
+              <w:rPr>
+                <w:noProof/>
+                <w:webHidden/>
+              </w:rPr>
+              <w:t>5</w:t>
+            </w:r>
+            <w:r>
+              <w:rPr>
+                <w:noProof/>
+                <w:webHidden/>
+              </w:rPr>
+              <w:fldChar w:fldCharType="end"/>
+            </w:r>
+          </w:hyperlink>
+        </w:p>
+        <w:p>
+          <w:pPr>
+            <w:pStyle w:val="TOC1"/>
+            <w:tabs>
+              <w:tab w:val="right" w:leader="dot" w:pos="9350"/>
+            </w:tabs>
+            <w:rPr>
+              <w:rFonts w:eastAsiaTheme="minorEastAsia"/>
+              <w:noProof/>
+              <w:lang w:eastAsia="en-CA"/>
+            </w:rPr>
+          </w:pPr>
+          <w:hyperlink w:anchor="_Toc26695940" w:history="1">
+            <w:r>
+              <w:rPr>
+                <w:rStyle w:val="Hyperlink"/>
+                <w:noProof/>
+              </w:rPr>
+              <w:t>JavaScript Popup Boxes</w:t>
+            </w:r>
+            <w:r>
+              <w:rPr>
+                <w:noProof/>
+                <w:webHidden/>
+              </w:rPr>
+              <w:tab/>
+            </w:r>
+            <w:r>
+              <w:rPr>
+                <w:noProof/>
+                <w:webHidden/>
+              </w:rPr>
+              <w:fldChar w:fldCharType="begin"/>
+            </w:r>
+            <w:r>
+              <w:rPr>
+                <w:noProof/>
+                <w:webHidden/>
+              </w:rPr>
+              <w:instrText xml:space="preserve"> PAGEREF _Toc26695940 \h </w:instrText>
+            </w:r>
+            <w:r>
+              <w:rPr>
+                <w:noProof/>
+                <w:webHidden/>
+              </w:rPr>
+            </w:r>
+            <w:r>
+              <w:rPr>
+                <w:noProof/>
+                <w:webHidden/>
+              </w:rPr>
+              <w:fldChar w:fldCharType="separate"/>
+            </w:r>
+            <w:r>
+              <w:rPr>
+                <w:noProof/>
+                <w:webHidden/>
+              </w:rPr>
+              <w:t>5</w:t>
+            </w:r>
+            <w:r>
+              <w:rPr>
+                <w:noProof/>
+                <w:webHidden/>
+              </w:rPr>
+              <w:fldChar w:fldCharType="end"/>
+            </w:r>
+          </w:hyperlink>
+        </w:p>
+        <w:p>
+          <w:pPr>
+            <w:pStyle w:val="TOC1"/>
+            <w:tabs>
+              <w:tab w:val="right" w:leader="dot" w:pos="9350"/>
+            </w:tabs>
+            <w:rPr>
+              <w:rFonts w:eastAsiaTheme="minorEastAsia"/>
+              <w:noProof/>
+              <w:lang w:eastAsia="en-CA"/>
+            </w:rPr>
+          </w:pPr>
+          <w:hyperlink w:anchor="_Toc26695941" w:history="1">
+            <w:r>
+              <w:rPr>
+                <w:rStyle w:val="Hyperlink"/>
+                <w:noProof/>
+              </w:rPr>
               <w:t>Event Listeners – Add/Remove</w:t>
             </w:r>
             <w:r>
@@ -476,7 +826,7 @@
                 <w:noProof/>
                 <w:webHidden/>
               </w:rPr>
-              <w:instrText xml:space="preserve"> PAGEREF _Toc26133967 \h </w:instrText>
+              <w:instrText xml:space="preserve"> PAGEREF _Toc26695941 \h </w:instrText>
             </w:r>
             <w:r>
               <w:rPr>
@@ -496,7 +846,7 @@
                 <w:noProof/>
                 <w:webHidden/>
               </w:rPr>
-              <w:t>2</w:t>
+              <w:t>5</w:t>
             </w:r>
             <w:r>
               <w:rPr>
@@ -519,7 +869,7 @@
               <w:lang w:eastAsia="en-CA"/>
             </w:rPr>
           </w:pPr>
-          <w:hyperlink w:anchor="_Toc26133968" w:history="1">
+          <w:hyperlink w:anchor="_Toc26695942" w:history="1">
             <w:r>
               <w:rPr>
                 <w:rStyle w:val="Hyperlink"/>
@@ -546,7 +896,7 @@
                 <w:noProof/>
                 <w:webHidden/>
               </w:rPr>
-              <w:instrText xml:space="preserve"> PAGEREF _Toc26133968 \h </w:instrText>
+              <w:instrText xml:space="preserve"> PAGEREF _Toc26695942 \h </w:instrText>
             </w:r>
             <w:r>
               <w:rPr>
@@ -566,7 +916,7 @@
                 <w:noProof/>
                 <w:webHidden/>
               </w:rPr>
-              <w:t>2</w:t>
+              <w:t>6</w:t>
             </w:r>
             <w:r>
               <w:rPr>
@@ -605,11 +955,12 @@
       <w:pPr>
         <w:pStyle w:val="Heading1"/>
       </w:pPr>
-      <w:bookmarkStart w:id="0" w:name="_Toc26133965"/>
+      <w:bookmarkStart w:id="0" w:name="_Toc26695934"/>
       <w:r>
         <w:lastRenderedPageBreak/>
         <w:t>What is DOM?</w:t>
       </w:r>
+      <w:bookmarkEnd w:id="0"/>
     </w:p>
     <w:p>
       <w:r>
@@ -657,9 +1008,11 @@
       <w:pPr>
         <w:pStyle w:val="Heading1"/>
       </w:pPr>
+      <w:bookmarkStart w:id="1" w:name="_Toc26695935"/>
       <w:r>
         <w:t>Document &amp; Window</w:t>
       </w:r>
+      <w:bookmarkEnd w:id="1"/>
     </w:p>
     <w:p>
       <w:r>
@@ -751,10 +1104,12 @@
       <w:pPr>
         <w:pStyle w:val="Heading1"/>
       </w:pPr>
+      <w:bookmarkStart w:id="2" w:name="_Toc26695936"/>
       <w:r>
         <w:lastRenderedPageBreak/>
         <w:t>How’s DOM Created?</w:t>
       </w:r>
+      <w:bookmarkEnd w:id="2"/>
     </w:p>
     <w:p>
       <w:r>
@@ -802,11 +1157,11 @@
       <w:pPr>
         <w:pStyle w:val="Heading1"/>
       </w:pPr>
-      <w:bookmarkStart w:id="1" w:name="_Toc26133966"/>
+      <w:bookmarkStart w:id="3" w:name="_Toc26695937"/>
       <w:r>
         <w:t>Querying the HTML Elements</w:t>
       </w:r>
-      <w:bookmarkEnd w:id="1"/>
+      <w:bookmarkEnd w:id="3"/>
     </w:p>
     <w:p>
       <w:r>
@@ -1142,26 +1497,17 @@
       <w:proofErr w:type="spellEnd"/>
       <w:proofErr w:type="gramEnd"/>
       <w:r>
-        <w:t>('</w:t>
-      </w:r>
-      <w:r>
-        <w:t xml:space="preserve">ul </w:t>
+        <w:t xml:space="preserve">('ul </w:t>
       </w:r>
       <w:proofErr w:type="spellStart"/>
       <w:r>
-        <w:t>li:</w:t>
-      </w:r>
-      <w:r>
-        <w:t>fi</w:t>
+        <w:t>li:fi</w:t>
       </w:r>
       <w:r>
         <w:t>r</w:t>
       </w:r>
       <w:r>
-        <w:t>st</w:t>
-      </w:r>
-      <w:r>
-        <w:t>-of-type</w:t>
+        <w:t>st-of-type</w:t>
       </w:r>
       <w:proofErr w:type="spellEnd"/>
       <w:r>
@@ -1253,9 +1599,11 @@
       <w:pPr>
         <w:pStyle w:val="Heading1"/>
       </w:pPr>
+      <w:bookmarkStart w:id="4" w:name="_Toc26695938"/>
       <w:r>
         <w:t>Nodes and Elements</w:t>
       </w:r>
+      <w:bookmarkEnd w:id="4"/>
     </w:p>
     <w:p>
       <w:r>
@@ -1303,10 +1651,12 @@
       <w:pPr>
         <w:pStyle w:val="Heading1"/>
       </w:pPr>
+      <w:bookmarkStart w:id="5" w:name="_Toc26695939"/>
       <w:r>
         <w:lastRenderedPageBreak/>
         <w:t>Evaluating &amp; Manipulating Elements</w:t>
       </w:r>
+      <w:bookmarkEnd w:id="5"/>
     </w:p>
     <w:p>
       <w:r>
@@ -1350,15 +1700,81 @@
         </w:drawing>
       </w:r>
     </w:p>
-    <w:p/>
     <w:p>
       <w:pPr>
         <w:pStyle w:val="Heading1"/>
       </w:pPr>
       <w:r>
-        <w:t>JavaScript Popup Boxes</w:t>
-      </w:r>
-      <w:bookmarkEnd w:id="0"/>
+        <w:t>Properties Vs Attributes</w:t>
+      </w:r>
+    </w:p>
+    <w:p>
+      <w:r>
+        <w:rPr>
+          <w:noProof/>
+        </w:rPr>
+        <w:drawing>
+          <wp:inline distT="0" distB="0" distL="0" distR="0" wp14:anchorId="4C238F2F" wp14:editId="0B926716">
+            <wp:extent cx="5848350" cy="2752725"/>
+            <wp:effectExtent l="0" t="0" r="0" b="9525"/>
+            <wp:docPr id="8" name="Picture 8"/>
+            <wp:cNvGraphicFramePr>
+              <a:graphicFrameLocks xmlns:a="http://schemas.openxmlformats.org/drawingml/2006/main" noChangeAspect="1"/>
+            </wp:cNvGraphicFramePr>
+            <a:graphic xmlns:a="http://schemas.openxmlformats.org/drawingml/2006/main">
+              <a:graphicData uri="http://schemas.openxmlformats.org/drawingml/2006/picture">
+                <pic:pic xmlns:pic="http://schemas.openxmlformats.org/drawingml/2006/picture">
+                  <pic:nvPicPr>
+                    <pic:cNvPr id="1" name=""/>
+                    <pic:cNvPicPr/>
+                  </pic:nvPicPr>
+                  <pic:blipFill>
+                    <a:blip r:embed="rId22"/>
+                    <a:stretch>
+                      <a:fillRect/>
+                    </a:stretch>
+                  </pic:blipFill>
+                  <pic:spPr>
+                    <a:xfrm>
+                      <a:off x="0" y="0"/>
+                      <a:ext cx="5848350" cy="2752725"/>
+                    </a:xfrm>
+                    <a:prstGeom prst="rect">
+                      <a:avLst/>
+                    </a:prstGeom>
+                  </pic:spPr>
+                </pic:pic>
+              </a:graphicData>
+            </a:graphic>
+          </wp:inline>
+        </w:drawing>
+      </w:r>
+    </w:p>
+    <w:p>
+      <w:pPr>
+        <w:pStyle w:val="Heading1"/>
+      </w:pPr>
+      <w:bookmarkStart w:id="6" w:name="_Toc26695940"/>
+      <w:r>
+        <w:t>Timing Events</w:t>
+      </w:r>
+    </w:p>
+    <w:p>
+      <w:r>
+        <w:t>The window object allows execution of code at specified time intervals.</w:t>
+      </w:r>
+      <w:r>
+        <w:t xml:space="preserve"> </w:t>
+      </w:r>
+      <w:r>
+        <w:t>These time intervals are called timing events.</w:t>
+      </w:r>
+      <w:r>
+        <w:t xml:space="preserve"> </w:t>
+      </w:r>
+      <w:r>
+        <w:t>The two key methods to use with JavaScript are:</w:t>
+      </w:r>
     </w:p>
     <w:p>
       <w:pPr>
@@ -1368,8 +1784,30 @@
           <w:numId w:val="4"/>
         </w:numPr>
       </w:pPr>
-      <w:r>
-        <w:t>Alert</w:t>
+      <w:proofErr w:type="spellStart"/>
+      <w:proofErr w:type="gramStart"/>
+      <w:r>
+        <w:t>setTimeout</w:t>
+      </w:r>
+      <w:proofErr w:type="spellEnd"/>
+      <w:r>
+        <w:t>(</w:t>
+      </w:r>
+      <w:proofErr w:type="gramEnd"/>
+      <w:r>
+        <w:t>function, milliseconds)</w:t>
+      </w:r>
+    </w:p>
+    <w:p>
+      <w:pPr>
+        <w:pStyle w:val="ListParagraph"/>
+        <w:numPr>
+          <w:ilvl w:val="1"/>
+          <w:numId w:val="4"/>
+        </w:numPr>
+      </w:pPr>
+      <w:r>
+        <w:t>Executes a function, after waiting a specified number of milliseconds.</w:t>
       </w:r>
     </w:p>
     <w:p>
@@ -1380,9 +1818,54 @@
           <w:numId w:val="4"/>
         </w:numPr>
       </w:pPr>
-      <w:r>
-        <w:t>Prompt</w:t>
-      </w:r>
+      <w:proofErr w:type="spellStart"/>
+      <w:proofErr w:type="gramStart"/>
+      <w:r>
+        <w:t>setInterval</w:t>
+      </w:r>
+      <w:proofErr w:type="spellEnd"/>
+      <w:r>
+        <w:t>(</w:t>
+      </w:r>
+      <w:proofErr w:type="gramEnd"/>
+      <w:r>
+        <w:t>function, milliseconds)</w:t>
+      </w:r>
+    </w:p>
+    <w:p>
+      <w:pPr>
+        <w:pStyle w:val="ListParagraph"/>
+        <w:numPr>
+          <w:ilvl w:val="1"/>
+          <w:numId w:val="4"/>
+        </w:numPr>
+      </w:pPr>
+      <w:r>
+        <w:t xml:space="preserve">Same as </w:t>
+      </w:r>
+      <w:proofErr w:type="spellStart"/>
+      <w:proofErr w:type="gramStart"/>
+      <w:r>
+        <w:t>setTimeout</w:t>
+      </w:r>
+      <w:proofErr w:type="spellEnd"/>
+      <w:r>
+        <w:t>(</w:t>
+      </w:r>
+      <w:proofErr w:type="gramEnd"/>
+      <w:r>
+        <w:t>), but repeats the execution of the function continuously.</w:t>
+      </w:r>
+    </w:p>
+    <w:p>
+      <w:pPr>
+        <w:pStyle w:val="Heading1"/>
+      </w:pPr>
+      <w:r>
+        <w:lastRenderedPageBreak/>
+        <w:t>JavaScript Popup Boxes</w:t>
+      </w:r>
+      <w:bookmarkEnd w:id="6"/>
     </w:p>
     <w:p>
       <w:pPr>
@@ -1393,6 +1876,32 @@
         </w:numPr>
       </w:pPr>
       <w:r>
+        <w:t>Alert</w:t>
+      </w:r>
+      <w:bookmarkStart w:id="7" w:name="_GoBack"/>
+      <w:bookmarkEnd w:id="7"/>
+    </w:p>
+    <w:p>
+      <w:pPr>
+        <w:pStyle w:val="ListParagraph"/>
+        <w:numPr>
+          <w:ilvl w:val="0"/>
+          <w:numId w:val="4"/>
+        </w:numPr>
+      </w:pPr>
+      <w:r>
+        <w:t>Prompt</w:t>
+      </w:r>
+    </w:p>
+    <w:p>
+      <w:pPr>
+        <w:pStyle w:val="ListParagraph"/>
+        <w:numPr>
+          <w:ilvl w:val="0"/>
+          <w:numId w:val="4"/>
+        </w:numPr>
+      </w:pPr>
+      <w:r>
         <w:t>Confirm</w:t>
       </w:r>
     </w:p>
@@ -1402,42 +1911,27 @@
       </w:r>
     </w:p>
     <w:p>
-      <w:r>
-        <w:fldChar w:fldCharType="begin"/>
-      </w:r>
-      <w:r>
-        <w:instrText xml:space="preserve"> HYPERLINK "https://www.w3schools.com/js/js_popup.asp" </w:instrText>
-      </w:r>
-      <w:r>
-        <w:fldChar w:fldCharType="separate"/>
-      </w:r>
-      <w:r>
-        <w:rPr>
-          <w:rStyle w:val="Hyperlink"/>
-        </w:rPr>
-        <w:t>https://www.w3schools.com/js/js_popup.asp</w:t>
-      </w:r>
-      <w:r>
-        <w:rPr>
-          <w:rStyle w:val="Hyperlink"/>
-        </w:rPr>
-        <w:fldChar w:fldCharType="end"/>
-      </w:r>
+      <w:hyperlink r:id="rId23" w:history="1">
+        <w:r>
+          <w:rPr>
+            <w:rStyle w:val="Hyperlink"/>
+          </w:rPr>
+          <w:t>https://www.w3schools.com/js/js_popup.asp</w:t>
+        </w:r>
+      </w:hyperlink>
       <w:r>
         <w:t xml:space="preserve"> </w:t>
       </w:r>
-      <w:bookmarkStart w:id="2" w:name="_GoBack"/>
-      <w:bookmarkEnd w:id="2"/>
     </w:p>
     <w:p>
       <w:pPr>
         <w:pStyle w:val="Heading1"/>
       </w:pPr>
-      <w:bookmarkStart w:id="3" w:name="_Toc26133967"/>
+      <w:bookmarkStart w:id="8" w:name="_Toc26695941"/>
       <w:r>
         <w:t>Event Listeners – Add/Remove</w:t>
       </w:r>
-      <w:bookmarkEnd w:id="3"/>
+      <w:bookmarkEnd w:id="8"/>
     </w:p>
     <w:p>
       <w:r>
@@ -1445,7 +1939,7 @@
       </w:r>
     </w:p>
     <w:p>
-      <w:hyperlink r:id="rId22" w:history="1">
+      <w:hyperlink r:id="rId24" w:history="1">
         <w:r>
           <w:rPr>
             <w:rStyle w:val="Hyperlink"/>
@@ -1667,7 +2161,6 @@
     </w:p>
     <w:p>
       <w:r>
-        <w:lastRenderedPageBreak/>
         <w:t xml:space="preserve">And to remove the listener, use </w:t>
       </w:r>
     </w:p>
@@ -1726,11 +2219,11 @@
       <w:pPr>
         <w:pStyle w:val="Heading2"/>
       </w:pPr>
-      <w:bookmarkStart w:id="4" w:name="_Toc26133968"/>
+      <w:bookmarkStart w:id="9" w:name="_Toc26695942"/>
       <w:r>
         <w:t>Events</w:t>
       </w:r>
-      <w:bookmarkEnd w:id="4"/>
+      <w:bookmarkEnd w:id="9"/>
     </w:p>
     <w:p>
       <w:r>
@@ -1746,7 +2239,7 @@
       </w:r>
     </w:p>
     <w:p>
-      <w:hyperlink r:id="rId23" w:history="1">
+      <w:hyperlink r:id="rId25" w:history="1">
         <w:r>
           <w:rPr>
             <w:rStyle w:val="Hyperlink"/>
@@ -1756,7 +2249,7 @@
       </w:hyperlink>
     </w:p>
     <w:sectPr>
-      <w:footerReference w:type="default" r:id="rId24"/>
+      <w:footerReference w:type="default" r:id="rId26"/>
       <w:pgSz w:w="12240" w:h="15840"/>
       <w:pgMar w:top="1440" w:right="1440" w:bottom="1440" w:left="1440" w:header="708" w:footer="708" w:gutter="0"/>
       <w:cols w:space="708"/>
@@ -4126,7 +4619,7 @@
 </file>
 
 <file path=customXml/itemProps1.xml><?xml version="1.0" encoding="utf-8"?>
-<ds:datastoreItem xmlns:ds="http://schemas.openxmlformats.org/officeDocument/2006/customXml" ds:itemID="{30827ED7-8A5E-4CB3-A704-7AF2B46B74F7}">
+<ds:datastoreItem xmlns:ds="http://schemas.openxmlformats.org/officeDocument/2006/customXml" ds:itemID="{EBD445CD-022A-45FA-A016-5E4F8CA3CE32}">
   <ds:schemaRefs>
     <ds:schemaRef ds:uri="http://schemas.openxmlformats.org/officeDocument/2006/bibliography"/>
   </ds:schemaRefs>

</xml_diff>

<commit_message>
Task 12 Traversing the DOM
</commit_message>
<xml_diff>
--- a/Notes/Notes - 02 DOM APIs.docx
+++ b/Notes/Notes - 02 DOM APIs.docx
@@ -309,7 +309,7 @@
           <w:r>
             <w:fldChar w:fldCharType="separate"/>
           </w:r>
-          <w:hyperlink w:anchor="_Toc26695934" w:history="1">
+          <w:hyperlink w:anchor="_Toc27079400" w:history="1">
             <w:r>
               <w:rPr>
                 <w:rStyle w:val="Hyperlink"/>
@@ -336,7 +336,7 @@
                 <w:noProof/>
                 <w:webHidden/>
               </w:rPr>
-              <w:instrText xml:space="preserve"> PAGEREF _Toc26695934 \h </w:instrText>
+              <w:instrText xml:space="preserve"> PAGEREF _Toc27079400 \h </w:instrText>
             </w:r>
             <w:r>
               <w:rPr>
@@ -379,7 +379,7 @@
               <w:lang w:eastAsia="en-CA"/>
             </w:rPr>
           </w:pPr>
-          <w:hyperlink w:anchor="_Toc26695935" w:history="1">
+          <w:hyperlink w:anchor="_Toc27079401" w:history="1">
             <w:r>
               <w:rPr>
                 <w:rStyle w:val="Hyperlink"/>
@@ -406,7 +406,7 @@
                 <w:noProof/>
                 <w:webHidden/>
               </w:rPr>
-              <w:instrText xml:space="preserve"> PAGEREF _Toc26695935 \h </w:instrText>
+              <w:instrText xml:space="preserve"> PAGEREF _Toc27079401 \h </w:instrText>
             </w:r>
             <w:r>
               <w:rPr>
@@ -449,7 +449,7 @@
               <w:lang w:eastAsia="en-CA"/>
             </w:rPr>
           </w:pPr>
-          <w:hyperlink w:anchor="_Toc26695936" w:history="1">
+          <w:hyperlink w:anchor="_Toc27079402" w:history="1">
             <w:r>
               <w:rPr>
                 <w:rStyle w:val="Hyperlink"/>
@@ -476,7 +476,7 @@
                 <w:noProof/>
                 <w:webHidden/>
               </w:rPr>
-              <w:instrText xml:space="preserve"> PAGEREF _Toc26695936 \h </w:instrText>
+              <w:instrText xml:space="preserve"> PAGEREF _Toc27079402 \h </w:instrText>
             </w:r>
             <w:r>
               <w:rPr>
@@ -519,7 +519,7 @@
               <w:lang w:eastAsia="en-CA"/>
             </w:rPr>
           </w:pPr>
-          <w:hyperlink w:anchor="_Toc26695937" w:history="1">
+          <w:hyperlink w:anchor="_Toc27079403" w:history="1">
             <w:r>
               <w:rPr>
                 <w:rStyle w:val="Hyperlink"/>
@@ -546,7 +546,7 @@
                 <w:noProof/>
                 <w:webHidden/>
               </w:rPr>
-              <w:instrText xml:space="preserve"> PAGEREF _Toc26695937 \h </w:instrText>
+              <w:instrText xml:space="preserve"> PAGEREF _Toc27079403 \h </w:instrText>
             </w:r>
             <w:r>
               <w:rPr>
@@ -589,7 +589,7 @@
               <w:lang w:eastAsia="en-CA"/>
             </w:rPr>
           </w:pPr>
-          <w:hyperlink w:anchor="_Toc26695938" w:history="1">
+          <w:hyperlink w:anchor="_Toc27079404" w:history="1">
             <w:r>
               <w:rPr>
                 <w:rStyle w:val="Hyperlink"/>
@@ -616,7 +616,7 @@
                 <w:noProof/>
                 <w:webHidden/>
               </w:rPr>
-              <w:instrText xml:space="preserve"> PAGEREF _Toc26695938 \h </w:instrText>
+              <w:instrText xml:space="preserve"> PAGEREF _Toc27079404 \h </w:instrText>
             </w:r>
             <w:r>
               <w:rPr>
@@ -659,7 +659,7 @@
               <w:lang w:eastAsia="en-CA"/>
             </w:rPr>
           </w:pPr>
-          <w:hyperlink w:anchor="_Toc26695939" w:history="1">
+          <w:hyperlink w:anchor="_Toc27079405" w:history="1">
             <w:r>
               <w:rPr>
                 <w:rStyle w:val="Hyperlink"/>
@@ -686,7 +686,7 @@
                 <w:noProof/>
                 <w:webHidden/>
               </w:rPr>
-              <w:instrText xml:space="preserve"> PAGEREF _Toc26695939 \h </w:instrText>
+              <w:instrText xml:space="preserve"> PAGEREF _Toc27079405 \h </w:instrText>
             </w:r>
             <w:r>
               <w:rPr>
@@ -729,13 +729,13 @@
               <w:lang w:eastAsia="en-CA"/>
             </w:rPr>
           </w:pPr>
-          <w:hyperlink w:anchor="_Toc26695940" w:history="1">
+          <w:hyperlink w:anchor="_Toc27079406" w:history="1">
             <w:r>
               <w:rPr>
                 <w:rStyle w:val="Hyperlink"/>
                 <w:noProof/>
               </w:rPr>
-              <w:t>JavaScript Popup Boxes</w:t>
+              <w:t>Properties Vs Attributes</w:t>
             </w:r>
             <w:r>
               <w:rPr>
@@ -756,7 +756,7 @@
                 <w:noProof/>
                 <w:webHidden/>
               </w:rPr>
-              <w:instrText xml:space="preserve"> PAGEREF _Toc26695940 \h </w:instrText>
+              <w:instrText xml:space="preserve"> PAGEREF _Toc27079406 \h </w:instrText>
             </w:r>
             <w:r>
               <w:rPr>
@@ -799,12 +799,236 @@
               <w:lang w:eastAsia="en-CA"/>
             </w:rPr>
           </w:pPr>
-          <w:hyperlink w:anchor="_Toc26695941" w:history="1">
+          <w:hyperlink w:anchor="_Toc27079407" w:history="1">
             <w:r>
               <w:rPr>
                 <w:rStyle w:val="Hyperlink"/>
                 <w:noProof/>
               </w:rPr>
+              <w:t>Traversing th</w:t>
+            </w:r>
+            <w:r>
+              <w:rPr>
+                <w:rStyle w:val="Hyperlink"/>
+                <w:noProof/>
+              </w:rPr>
+              <w:t>e</w:t>
+            </w:r>
+            <w:r>
+              <w:rPr>
+                <w:rStyle w:val="Hyperlink"/>
+                <w:noProof/>
+              </w:rPr>
+              <w:t xml:space="preserve"> DOM [Children, Descendants, Parent and Ancestors]</w:t>
+            </w:r>
+            <w:r>
+              <w:rPr>
+                <w:noProof/>
+                <w:webHidden/>
+              </w:rPr>
+              <w:tab/>
+            </w:r>
+            <w:r>
+              <w:rPr>
+                <w:noProof/>
+                <w:webHidden/>
+              </w:rPr>
+              <w:fldChar w:fldCharType="begin"/>
+            </w:r>
+            <w:r>
+              <w:rPr>
+                <w:noProof/>
+                <w:webHidden/>
+              </w:rPr>
+              <w:instrText xml:space="preserve"> PAGEREF _Toc27079407 \h </w:instrText>
+            </w:r>
+            <w:r>
+              <w:rPr>
+                <w:noProof/>
+                <w:webHidden/>
+              </w:rPr>
+            </w:r>
+            <w:r>
+              <w:rPr>
+                <w:noProof/>
+                <w:webHidden/>
+              </w:rPr>
+              <w:fldChar w:fldCharType="separate"/>
+            </w:r>
+            <w:r>
+              <w:rPr>
+                <w:noProof/>
+                <w:webHidden/>
+              </w:rPr>
+              <w:t>6</w:t>
+            </w:r>
+            <w:r>
+              <w:rPr>
+                <w:noProof/>
+                <w:webHidden/>
+              </w:rPr>
+              <w:fldChar w:fldCharType="end"/>
+            </w:r>
+          </w:hyperlink>
+        </w:p>
+        <w:p>
+          <w:pPr>
+            <w:pStyle w:val="TOC1"/>
+            <w:tabs>
+              <w:tab w:val="right" w:leader="dot" w:pos="9350"/>
+            </w:tabs>
+            <w:rPr>
+              <w:rFonts w:eastAsiaTheme="minorEastAsia"/>
+              <w:noProof/>
+              <w:lang w:eastAsia="en-CA"/>
+            </w:rPr>
+          </w:pPr>
+          <w:hyperlink w:anchor="_Toc27079408" w:history="1">
+            <w:r>
+              <w:rPr>
+                <w:rStyle w:val="Hyperlink"/>
+                <w:noProof/>
+              </w:rPr>
+              <w:t>Timing Events</w:t>
+            </w:r>
+            <w:r>
+              <w:rPr>
+                <w:noProof/>
+                <w:webHidden/>
+              </w:rPr>
+              <w:tab/>
+            </w:r>
+            <w:r>
+              <w:rPr>
+                <w:noProof/>
+                <w:webHidden/>
+              </w:rPr>
+              <w:fldChar w:fldCharType="begin"/>
+            </w:r>
+            <w:r>
+              <w:rPr>
+                <w:noProof/>
+                <w:webHidden/>
+              </w:rPr>
+              <w:instrText xml:space="preserve"> PAGEREF _Toc27079408 \h </w:instrText>
+            </w:r>
+            <w:r>
+              <w:rPr>
+                <w:noProof/>
+                <w:webHidden/>
+              </w:rPr>
+            </w:r>
+            <w:r>
+              <w:rPr>
+                <w:noProof/>
+                <w:webHidden/>
+              </w:rPr>
+              <w:fldChar w:fldCharType="separate"/>
+            </w:r>
+            <w:r>
+              <w:rPr>
+                <w:noProof/>
+                <w:webHidden/>
+              </w:rPr>
+              <w:t>6</w:t>
+            </w:r>
+            <w:r>
+              <w:rPr>
+                <w:noProof/>
+                <w:webHidden/>
+              </w:rPr>
+              <w:fldChar w:fldCharType="end"/>
+            </w:r>
+          </w:hyperlink>
+        </w:p>
+        <w:p>
+          <w:pPr>
+            <w:pStyle w:val="TOC1"/>
+            <w:tabs>
+              <w:tab w:val="right" w:leader="dot" w:pos="9350"/>
+            </w:tabs>
+            <w:rPr>
+              <w:rFonts w:eastAsiaTheme="minorEastAsia"/>
+              <w:noProof/>
+              <w:lang w:eastAsia="en-CA"/>
+            </w:rPr>
+          </w:pPr>
+          <w:hyperlink w:anchor="_Toc27079409" w:history="1">
+            <w:r>
+              <w:rPr>
+                <w:rStyle w:val="Hyperlink"/>
+                <w:noProof/>
+              </w:rPr>
+              <w:t>JavaScript Popup Boxes</w:t>
+            </w:r>
+            <w:r>
+              <w:rPr>
+                <w:noProof/>
+                <w:webHidden/>
+              </w:rPr>
+              <w:tab/>
+            </w:r>
+            <w:r>
+              <w:rPr>
+                <w:noProof/>
+                <w:webHidden/>
+              </w:rPr>
+              <w:fldChar w:fldCharType="begin"/>
+            </w:r>
+            <w:r>
+              <w:rPr>
+                <w:noProof/>
+                <w:webHidden/>
+              </w:rPr>
+              <w:instrText xml:space="preserve"> PAGEREF _Toc27079409 \h </w:instrText>
+            </w:r>
+            <w:r>
+              <w:rPr>
+                <w:noProof/>
+                <w:webHidden/>
+              </w:rPr>
+            </w:r>
+            <w:r>
+              <w:rPr>
+                <w:noProof/>
+                <w:webHidden/>
+              </w:rPr>
+              <w:fldChar w:fldCharType="separate"/>
+            </w:r>
+            <w:r>
+              <w:rPr>
+                <w:noProof/>
+                <w:webHidden/>
+              </w:rPr>
+              <w:t>7</w:t>
+            </w:r>
+            <w:r>
+              <w:rPr>
+                <w:noProof/>
+                <w:webHidden/>
+              </w:rPr>
+              <w:fldChar w:fldCharType="end"/>
+            </w:r>
+          </w:hyperlink>
+        </w:p>
+        <w:p>
+          <w:pPr>
+            <w:pStyle w:val="TOC1"/>
+            <w:tabs>
+              <w:tab w:val="right" w:leader="dot" w:pos="9350"/>
+            </w:tabs>
+            <w:rPr>
+              <w:rFonts w:eastAsiaTheme="minorEastAsia"/>
+              <w:noProof/>
+              <w:lang w:eastAsia="en-CA"/>
+            </w:rPr>
+          </w:pPr>
+          <w:hyperlink w:anchor="_Toc27079410" w:history="1">
+            <w:r>
+              <w:rPr>
+                <w:rStyle w:val="Hyperlink"/>
+                <w:noProof/>
+              </w:rPr>
               <w:t>Event Listeners – Add/Remove</w:t>
             </w:r>
             <w:r>
@@ -826,7 +1050,7 @@
                 <w:noProof/>
                 <w:webHidden/>
               </w:rPr>
-              <w:instrText xml:space="preserve"> PAGEREF _Toc26695941 \h </w:instrText>
+              <w:instrText xml:space="preserve"> PAGEREF _Toc27079410 \h </w:instrText>
             </w:r>
             <w:r>
               <w:rPr>
@@ -846,7 +1070,7 @@
                 <w:noProof/>
                 <w:webHidden/>
               </w:rPr>
-              <w:t>5</w:t>
+              <w:t>7</w:t>
             </w:r>
             <w:r>
               <w:rPr>
@@ -869,7 +1093,7 @@
               <w:lang w:eastAsia="en-CA"/>
             </w:rPr>
           </w:pPr>
-          <w:hyperlink w:anchor="_Toc26695942" w:history="1">
+          <w:hyperlink w:anchor="_Toc27079411" w:history="1">
             <w:r>
               <w:rPr>
                 <w:rStyle w:val="Hyperlink"/>
@@ -896,7 +1120,7 @@
                 <w:noProof/>
                 <w:webHidden/>
               </w:rPr>
-              <w:instrText xml:space="preserve"> PAGEREF _Toc26695942 \h </w:instrText>
+              <w:instrText xml:space="preserve"> PAGEREF _Toc27079411 \h </w:instrText>
             </w:r>
             <w:r>
               <w:rPr>
@@ -916,7 +1140,7 @@
                 <w:noProof/>
                 <w:webHidden/>
               </w:rPr>
-              <w:t>6</w:t>
+              <w:t>7</w:t>
             </w:r>
             <w:r>
               <w:rPr>
@@ -955,7 +1179,7 @@
       <w:pPr>
         <w:pStyle w:val="Heading1"/>
       </w:pPr>
-      <w:bookmarkStart w:id="0" w:name="_Toc26695934"/>
+      <w:bookmarkStart w:id="0" w:name="_Toc27079400"/>
       <w:r>
         <w:lastRenderedPageBreak/>
         <w:t>What is DOM?</w:t>
@@ -1008,7 +1232,7 @@
       <w:pPr>
         <w:pStyle w:val="Heading1"/>
       </w:pPr>
-      <w:bookmarkStart w:id="1" w:name="_Toc26695935"/>
+      <w:bookmarkStart w:id="1" w:name="_Toc27079401"/>
       <w:r>
         <w:t>Document &amp; Window</w:t>
       </w:r>
@@ -1104,7 +1328,7 @@
       <w:pPr>
         <w:pStyle w:val="Heading1"/>
       </w:pPr>
-      <w:bookmarkStart w:id="2" w:name="_Toc26695936"/>
+      <w:bookmarkStart w:id="2" w:name="_Toc27079402"/>
       <w:r>
         <w:lastRenderedPageBreak/>
         <w:t>How’s DOM Created?</w:t>
@@ -1157,7 +1381,7 @@
       <w:pPr>
         <w:pStyle w:val="Heading1"/>
       </w:pPr>
-      <w:bookmarkStart w:id="3" w:name="_Toc26695937"/>
+      <w:bookmarkStart w:id="3" w:name="_Toc27079403"/>
       <w:r>
         <w:t>Querying the HTML Elements</w:t>
       </w:r>
@@ -1599,7 +1823,7 @@
       <w:pPr>
         <w:pStyle w:val="Heading1"/>
       </w:pPr>
-      <w:bookmarkStart w:id="4" w:name="_Toc26695938"/>
+      <w:bookmarkStart w:id="4" w:name="_Toc27079404"/>
       <w:r>
         <w:t>Nodes and Elements</w:t>
       </w:r>
@@ -1651,7 +1875,7 @@
       <w:pPr>
         <w:pStyle w:val="Heading1"/>
       </w:pPr>
-      <w:bookmarkStart w:id="5" w:name="_Toc26695939"/>
+      <w:bookmarkStart w:id="5" w:name="_Toc27079405"/>
       <w:r>
         <w:lastRenderedPageBreak/>
         <w:t>Evaluating &amp; Manipulating Elements</w:t>
@@ -1704,9 +1928,11 @@
       <w:pPr>
         <w:pStyle w:val="Heading1"/>
       </w:pPr>
+      <w:bookmarkStart w:id="6" w:name="_Toc27079406"/>
       <w:r>
         <w:t>Properties Vs Attributes</w:t>
       </w:r>
+      <w:bookmarkEnd w:id="6"/>
     </w:p>
     <w:p>
       <w:r>
@@ -1754,26 +1980,123 @@
       <w:pPr>
         <w:pStyle w:val="Heading1"/>
       </w:pPr>
-      <w:bookmarkStart w:id="6" w:name="_Toc26695940"/>
+      <w:bookmarkStart w:id="7" w:name="_Toc27079407"/>
+      <w:r>
+        <w:lastRenderedPageBreak/>
+        <w:t>Traversing the DOM [Children, Descendants, Parent and Ancestors]</w:t>
+      </w:r>
+      <w:bookmarkEnd w:id="7"/>
+    </w:p>
+    <w:p>
+      <w:r>
+        <w:rPr>
+          <w:noProof/>
+        </w:rPr>
+        <w:drawing>
+          <wp:inline distT="0" distB="0" distL="0" distR="0" wp14:anchorId="733A8641" wp14:editId="3A3CA7A9">
+            <wp:extent cx="5943600" cy="2679065"/>
+            <wp:effectExtent l="0" t="0" r="0" b="6985"/>
+            <wp:docPr id="9" name="Picture 9"/>
+            <wp:cNvGraphicFramePr>
+              <a:graphicFrameLocks xmlns:a="http://schemas.openxmlformats.org/drawingml/2006/main" noChangeAspect="1"/>
+            </wp:cNvGraphicFramePr>
+            <a:graphic xmlns:a="http://schemas.openxmlformats.org/drawingml/2006/main">
+              <a:graphicData uri="http://schemas.openxmlformats.org/drawingml/2006/picture">
+                <pic:pic xmlns:pic="http://schemas.openxmlformats.org/drawingml/2006/picture">
+                  <pic:nvPicPr>
+                    <pic:cNvPr id="1" name=""/>
+                    <pic:cNvPicPr/>
+                  </pic:nvPicPr>
+                  <pic:blipFill>
+                    <a:blip r:embed="rId23"/>
+                    <a:stretch>
+                      <a:fillRect/>
+                    </a:stretch>
+                  </pic:blipFill>
+                  <pic:spPr>
+                    <a:xfrm>
+                      <a:off x="0" y="0"/>
+                      <a:ext cx="5943600" cy="2679065"/>
+                    </a:xfrm>
+                    <a:prstGeom prst="rect">
+                      <a:avLst/>
+                    </a:prstGeom>
+                  </pic:spPr>
+                </pic:pic>
+              </a:graphicData>
+            </a:graphic>
+          </wp:inline>
+        </w:drawing>
+      </w:r>
+    </w:p>
+    <w:p>
+      <w:r>
+        <w:rPr>
+          <w:noProof/>
+        </w:rPr>
+        <w:drawing>
+          <wp:inline distT="0" distB="0" distL="0" distR="0" wp14:anchorId="12F38180" wp14:editId="390C6BD4">
+            <wp:extent cx="5943600" cy="2981325"/>
+            <wp:effectExtent l="0" t="0" r="0" b="9525"/>
+            <wp:docPr id="11" name="Picture 11"/>
+            <wp:cNvGraphicFramePr>
+              <a:graphicFrameLocks xmlns:a="http://schemas.openxmlformats.org/drawingml/2006/main" noChangeAspect="1"/>
+            </wp:cNvGraphicFramePr>
+            <a:graphic xmlns:a="http://schemas.openxmlformats.org/drawingml/2006/main">
+              <a:graphicData uri="http://schemas.openxmlformats.org/drawingml/2006/picture">
+                <pic:pic xmlns:pic="http://schemas.openxmlformats.org/drawingml/2006/picture">
+                  <pic:nvPicPr>
+                    <pic:cNvPr id="1" name=""/>
+                    <pic:cNvPicPr/>
+                  </pic:nvPicPr>
+                  <pic:blipFill>
+                    <a:blip r:embed="rId24"/>
+                    <a:stretch>
+                      <a:fillRect/>
+                    </a:stretch>
+                  </pic:blipFill>
+                  <pic:spPr>
+                    <a:xfrm>
+                      <a:off x="0" y="0"/>
+                      <a:ext cx="5943600" cy="2981325"/>
+                    </a:xfrm>
+                    <a:prstGeom prst="rect">
+                      <a:avLst/>
+                    </a:prstGeom>
+                  </pic:spPr>
+                </pic:pic>
+              </a:graphicData>
+            </a:graphic>
+          </wp:inline>
+        </w:drawing>
+      </w:r>
+    </w:p>
+    <w:p>
+      <w:pPr>
+        <w:pStyle w:val="Heading1"/>
+      </w:pPr>
+      <w:bookmarkStart w:id="8" w:name="_Toc27079408"/>
       <w:r>
         <w:t>Timing Events</w:t>
       </w:r>
-    </w:p>
-    <w:p>
-      <w:r>
-        <w:t>The window object allows execution of code at specified time intervals.</w:t>
-      </w:r>
-      <w:r>
-        <w:t xml:space="preserve"> </w:t>
-      </w:r>
-      <w:r>
-        <w:t>These time intervals are called timing events.</w:t>
-      </w:r>
-      <w:r>
-        <w:t xml:space="preserve"> </w:t>
-      </w:r>
-      <w:r>
-        <w:t>The two key methods to use with JavaScript are:</w:t>
+      <w:bookmarkEnd w:id="8"/>
+      <w:r>
+        <w:t xml:space="preserve"> [</w:t>
+      </w:r>
+      <w:proofErr w:type="spellStart"/>
+      <w:r>
+        <w:t>setTimeout</w:t>
+      </w:r>
+      <w:proofErr w:type="spellEnd"/>
+      <w:r>
+        <w:t xml:space="preserve"> &amp; setInterval]</w:t>
+      </w:r>
+      <w:bookmarkStart w:id="9" w:name="_GoBack"/>
+      <w:bookmarkEnd w:id="9"/>
+    </w:p>
+    <w:p>
+      <w:r>
+        <w:t>The window object allows execution of code at specified time intervals. These time intervals are called timing events. The two key methods to use with JavaScript are:</w:t>
       </w:r>
     </w:p>
     <w:p>
@@ -1861,11 +2184,12 @@
       <w:pPr>
         <w:pStyle w:val="Heading1"/>
       </w:pPr>
+      <w:bookmarkStart w:id="10" w:name="_Toc27079409"/>
       <w:r>
         <w:lastRenderedPageBreak/>
         <w:t>JavaScript Popup Boxes</w:t>
       </w:r>
-      <w:bookmarkEnd w:id="6"/>
+      <w:bookmarkEnd w:id="10"/>
     </w:p>
     <w:p>
       <w:pPr>
@@ -1878,8 +2202,6 @@
       <w:r>
         <w:t>Alert</w:t>
       </w:r>
-      <w:bookmarkStart w:id="7" w:name="_GoBack"/>
-      <w:bookmarkEnd w:id="7"/>
     </w:p>
     <w:p>
       <w:pPr>
@@ -1911,7 +2233,7 @@
       </w:r>
     </w:p>
     <w:p>
-      <w:hyperlink r:id="rId23" w:history="1">
+      <w:hyperlink r:id="rId25" w:history="1">
         <w:r>
           <w:rPr>
             <w:rStyle w:val="Hyperlink"/>
@@ -1927,11 +2249,11 @@
       <w:pPr>
         <w:pStyle w:val="Heading1"/>
       </w:pPr>
-      <w:bookmarkStart w:id="8" w:name="_Toc26695941"/>
+      <w:bookmarkStart w:id="11" w:name="_Toc27079410"/>
       <w:r>
         <w:t>Event Listeners – Add/Remove</w:t>
       </w:r>
-      <w:bookmarkEnd w:id="8"/>
+      <w:bookmarkEnd w:id="11"/>
     </w:p>
     <w:p>
       <w:r>
@@ -1939,7 +2261,7 @@
       </w:r>
     </w:p>
     <w:p>
-      <w:hyperlink r:id="rId24" w:history="1">
+      <w:hyperlink r:id="rId26" w:history="1">
         <w:r>
           <w:rPr>
             <w:rStyle w:val="Hyperlink"/>
@@ -2219,11 +2541,11 @@
       <w:pPr>
         <w:pStyle w:val="Heading2"/>
       </w:pPr>
-      <w:bookmarkStart w:id="9" w:name="_Toc26695942"/>
+      <w:bookmarkStart w:id="12" w:name="_Toc27079411"/>
       <w:r>
         <w:t>Events</w:t>
       </w:r>
-      <w:bookmarkEnd w:id="9"/>
+      <w:bookmarkEnd w:id="12"/>
     </w:p>
     <w:p>
       <w:r>
@@ -2239,7 +2561,7 @@
       </w:r>
     </w:p>
     <w:p>
-      <w:hyperlink r:id="rId25" w:history="1">
+      <w:hyperlink r:id="rId27" w:history="1">
         <w:r>
           <w:rPr>
             <w:rStyle w:val="Hyperlink"/>
@@ -2249,7 +2571,7 @@
       </w:hyperlink>
     </w:p>
     <w:sectPr>
-      <w:footerReference w:type="default" r:id="rId26"/>
+      <w:footerReference w:type="default" r:id="rId28"/>
       <w:pgSz w:w="12240" w:h="15840"/>
       <w:pgMar w:top="1440" w:right="1440" w:bottom="1440" w:left="1440" w:header="708" w:footer="708" w:gutter="0"/>
       <w:cols w:space="708"/>
@@ -4619,7 +4941,7 @@
 </file>
 
 <file path=customXml/itemProps1.xml><?xml version="1.0" encoding="utf-8"?>
-<ds:datastoreItem xmlns:ds="http://schemas.openxmlformats.org/officeDocument/2006/customXml" ds:itemID="{EBD445CD-022A-45FA-A016-5E4F8CA3CE32}">
+<ds:datastoreItem xmlns:ds="http://schemas.openxmlformats.org/officeDocument/2006/customXml" ds:itemID="{FE0E56AA-D28C-42A1-AD7E-ACD35126B974}">
   <ds:schemaRefs>
     <ds:schemaRef ds:uri="http://schemas.openxmlformats.org/officeDocument/2006/bibliography"/>
   </ds:schemaRefs>

</xml_diff>